<commit_message>
Added missing meeting information.
</commit_message>
<xml_diff>
--- a/CV_Nicholas_Crawford_reformated.docx
+++ b/CV_Nicholas_Crawford_reformated.docx
@@ -192,33 +192,123 @@
           <w:rFonts w:ascii="Cambria" w:hAnsi="Cambria"/>
         </w:rPr>
       </w:pPr>
+    </w:p>
+    <w:p>
+      <w:pPr>
+        <w:ind w:firstLine="288"/>
+        <w:rPr>
+          <w:rFonts w:ascii="Cambria" w:hAnsi="Cambria"/>
+        </w:rPr>
+      </w:pPr>
+      <w:r>
+        <w:rPr>
+          <w:rFonts w:ascii="Cambria" w:hAnsi="Cambria"/>
+        </w:rPr>
+        <w:t xml:space="preserve">2007 - </w:t>
+      </w:r>
+      <w:r>
+        <w:rPr>
+          <w:rFonts w:ascii="Cambria" w:hAnsi="Cambria"/>
+        </w:rPr>
+        <w:t>September</w:t>
+      </w:r>
+      <w:r>
+        <w:rPr>
+          <w:rFonts w:ascii="Cambria" w:hAnsi="Cambria"/>
+        </w:rPr>
+        <w:t xml:space="preserve"> 2013, Ph.D. Biology, Boston University </w:t>
+      </w:r>
+    </w:p>
+    <w:p>
+      <w:pPr>
+        <w:ind w:left="288" w:firstLine="288"/>
+        <w:rPr>
+          <w:rFonts w:ascii="Cambria" w:hAnsi="Cambria"/>
+        </w:rPr>
+      </w:pPr>
+      <w:r>
+        <w:rPr>
+          <w:rFonts w:ascii="Cambria" w:hAnsi="Cambria"/>
+        </w:rPr>
+        <w:t>Advisor: Christopher</w:t>
+      </w:r>
+      <w:r>
+        <w:rPr>
+          <w:rFonts w:ascii="Cambria" w:hAnsi="Cambria"/>
+        </w:rPr>
+        <w:t xml:space="preserve"> </w:t>
+      </w:r>
+      <w:r>
+        <w:rPr>
+          <w:rFonts w:ascii="Cambria" w:hAnsi="Cambria"/>
+        </w:rPr>
+        <w:t xml:space="preserve">Schneider </w:t>
+      </w:r>
+    </w:p>
+    <w:p>
+      <w:pPr>
+        <w:ind w:left="288" w:firstLine="288"/>
+        <w:rPr>
+          <w:rFonts w:ascii="Cambria" w:hAnsi="Cambria"/>
+        </w:rPr>
+      </w:pPr>
+      <w:r>
+        <w:rPr>
+          <w:rFonts w:ascii="Cambria" w:hAnsi="Cambria"/>
+        </w:rPr>
+        <w:t xml:space="preserve">Thesis Title: </w:t>
+      </w:r>
       <w:bookmarkStart w:id="0" w:name="_GoBack"/>
+      <w:r>
+        <w:rPr>
+          <w:rFonts w:ascii="Cambria" w:hAnsi="Cambria"/>
+        </w:rPr>
+        <w:t xml:space="preserve">Genomic Analysis of Marco- and </w:t>
+      </w:r>
+      <w:proofErr w:type="gramStart"/>
+      <w:r>
+        <w:rPr>
+          <w:rFonts w:ascii="Cambria" w:hAnsi="Cambria"/>
+        </w:rPr>
+        <w:t>Micro-Evolution</w:t>
+      </w:r>
+      <w:proofErr w:type="gramEnd"/>
+      <w:r>
+        <w:rPr>
+          <w:rFonts w:ascii="Cambria" w:hAnsi="Cambria"/>
+        </w:rPr>
+        <w:t xml:space="preserve"> in the </w:t>
+      </w:r>
+      <w:proofErr w:type="spellStart"/>
+      <w:r>
+        <w:rPr>
+          <w:rFonts w:ascii="Cambria" w:hAnsi="Cambria"/>
+        </w:rPr>
+        <w:t>Reptilia</w:t>
+      </w:r>
       <w:bookmarkEnd w:id="0"/>
-    </w:p>
-    <w:p>
-      <w:pPr>
-        <w:ind w:firstLine="288"/>
-        <w:rPr>
-          <w:rFonts w:ascii="Cambria" w:hAnsi="Cambria"/>
-        </w:rPr>
-      </w:pPr>
-      <w:r>
-        <w:rPr>
-          <w:rFonts w:ascii="Cambria" w:hAnsi="Cambria"/>
-        </w:rPr>
-        <w:t xml:space="preserve">2007 - </w:t>
-      </w:r>
-      <w:r>
-        <w:rPr>
-          <w:rFonts w:ascii="Cambria" w:hAnsi="Cambria"/>
-        </w:rPr>
-        <w:t>September</w:t>
-      </w:r>
-      <w:r>
-        <w:rPr>
-          <w:rFonts w:ascii="Cambria" w:hAnsi="Cambria"/>
-        </w:rPr>
-        <w:t xml:space="preserve"> 2013, Ph.D. Biology, Boston University </w:t>
+      <w:proofErr w:type="spellEnd"/>
+    </w:p>
+    <w:p>
+      <w:pPr>
+        <w:ind w:firstLine="288"/>
+        <w:rPr>
+          <w:rFonts w:ascii="Cambria" w:hAnsi="Cambria"/>
+        </w:rPr>
+      </w:pPr>
+    </w:p>
+    <w:p>
+      <w:pPr>
+        <w:ind w:firstLine="288"/>
+        <w:rPr>
+          <w:rFonts w:ascii="Cambria" w:hAnsi="Cambria"/>
+        </w:rPr>
+      </w:pPr>
+      <w:r>
+        <w:rPr>
+          <w:rFonts w:ascii="Cambria" w:hAnsi="Cambria"/>
+        </w:rPr>
+        <w:t>Additional Projects:</w:t>
       </w:r>
     </w:p>
     <w:p>
@@ -232,33 +322,1439 @@
         <w:rPr>
           <w:rFonts w:ascii="Cambria" w:hAnsi="Cambria"/>
         </w:rPr>
-        <w:t>Advisor: Christopher</w:t>
-      </w:r>
+        <w:t xml:space="preserve">Mammal, Reptile, and Avian </w:t>
+      </w:r>
+      <w:proofErr w:type="spellStart"/>
+      <w:r>
+        <w:rPr>
+          <w:rFonts w:ascii="Cambria" w:hAnsi="Cambria"/>
+        </w:rPr>
+        <w:t>Phylogenomics</w:t>
+      </w:r>
+      <w:proofErr w:type="spellEnd"/>
+      <w:r>
+        <w:rPr>
+          <w:rFonts w:ascii="Cambria" w:hAnsi="Cambria"/>
+        </w:rPr>
+        <w:t>, with</w:t>
+      </w:r>
+      <w:r>
+        <w:rPr>
+          <w:rFonts w:ascii="Cambria" w:hAnsi="Cambria"/>
+        </w:rPr>
+        <w:t xml:space="preserve"> Travis Glenn</w:t>
+      </w:r>
+    </w:p>
+    <w:p>
+      <w:pPr>
+        <w:ind w:left="288" w:firstLine="288"/>
+        <w:rPr>
+          <w:rFonts w:ascii="Cambria" w:hAnsi="Cambria"/>
+        </w:rPr>
+      </w:pPr>
+      <w:r>
+        <w:rPr>
+          <w:rFonts w:ascii="Cambria" w:hAnsi="Cambria"/>
+        </w:rPr>
+        <w:t>Butterfly Speciation Genomics, with Sean Mullen</w:t>
+      </w:r>
+    </w:p>
+    <w:p>
+      <w:pPr>
+        <w:rPr>
+          <w:rFonts w:ascii="Cambria" w:hAnsi="Cambria"/>
+        </w:rPr>
+      </w:pPr>
+    </w:p>
+    <w:p>
+      <w:pPr>
+        <w:ind w:firstLine="288"/>
+        <w:rPr>
+          <w:rFonts w:ascii="Cambria" w:hAnsi="Cambria"/>
+        </w:rPr>
+      </w:pPr>
+      <w:r>
+        <w:rPr>
+          <w:rFonts w:ascii="Cambria" w:hAnsi="Cambria"/>
+        </w:rPr>
+        <w:t>2004/07, M.S. Biol</w:t>
+      </w:r>
+      <w:r>
+        <w:rPr>
+          <w:rFonts w:ascii="Cambria" w:hAnsi="Cambria"/>
+        </w:rPr>
+        <w:t>ogy, San Diego State University</w:t>
+      </w:r>
+    </w:p>
+    <w:p>
+      <w:pPr>
+        <w:ind w:firstLine="630"/>
+        <w:rPr>
+          <w:rFonts w:ascii="Cambria" w:hAnsi="Cambria"/>
+        </w:rPr>
+      </w:pPr>
+      <w:r>
+        <w:rPr>
+          <w:rFonts w:ascii="Cambria" w:hAnsi="Cambria"/>
+        </w:rPr>
+        <w:t xml:space="preserve">Advisor: </w:t>
+      </w:r>
+      <w:proofErr w:type="spellStart"/>
+      <w:r>
+        <w:rPr>
+          <w:rFonts w:ascii="Cambria" w:hAnsi="Cambria"/>
+        </w:rPr>
+        <w:t>Tod</w:t>
+      </w:r>
+      <w:proofErr w:type="spellEnd"/>
+      <w:r>
+        <w:rPr>
+          <w:rFonts w:ascii="Cambria" w:hAnsi="Cambria"/>
+        </w:rPr>
+        <w:t xml:space="preserve"> Reeder</w:t>
+      </w:r>
+    </w:p>
+    <w:p>
+      <w:pPr>
+        <w:ind w:firstLine="630"/>
+        <w:rPr>
+          <w:rFonts w:ascii="Cambria" w:hAnsi="Cambria"/>
+        </w:rPr>
+      </w:pPr>
+      <w:r>
+        <w:rPr>
+          <w:rFonts w:ascii="Cambria" w:hAnsi="Cambria"/>
+        </w:rPr>
+        <w:t>Thesis: Population structure within the Plateau Striped Whiptail</w:t>
+      </w:r>
+    </w:p>
+    <w:p>
+      <w:pPr>
+        <w:ind w:firstLine="630"/>
+        <w:rPr>
+          <w:rFonts w:ascii="Cambria" w:hAnsi="Cambria"/>
+        </w:rPr>
+      </w:pPr>
+      <w:r>
+        <w:rPr>
+          <w:rFonts w:ascii="Cambria" w:hAnsi="Cambria"/>
+        </w:rPr>
+        <w:t>(</w:t>
+      </w:r>
+      <w:proofErr w:type="spellStart"/>
+      <w:r>
+        <w:rPr>
+          <w:rFonts w:ascii="Cambria" w:hAnsi="Cambria"/>
+        </w:rPr>
+        <w:t>Aspidoscelis</w:t>
+      </w:r>
+      <w:proofErr w:type="spellEnd"/>
       <w:r>
         <w:rPr>
           <w:rFonts w:ascii="Cambria" w:hAnsi="Cambria"/>
         </w:rPr>
         <w:t xml:space="preserve"> </w:t>
       </w:r>
-      <w:r>
-        <w:rPr>
-          <w:rFonts w:ascii="Cambria" w:hAnsi="Cambria"/>
-        </w:rPr>
-        <w:t xml:space="preserve">Schneider </w:t>
-      </w:r>
-    </w:p>
-    <w:p>
-      <w:pPr>
-        <w:ind w:left="288" w:firstLine="288"/>
-        <w:rPr>
-          <w:rFonts w:ascii="Cambria" w:hAnsi="Cambria"/>
-        </w:rPr>
-      </w:pPr>
-      <w:r>
-        <w:rPr>
-          <w:rFonts w:ascii="Cambria" w:hAnsi="Cambria"/>
-        </w:rPr>
-        <w:t xml:space="preserve">Thesis Title: Anolis Lizard Genomics and </w:t>
+      <w:proofErr w:type="spellStart"/>
+      <w:r>
+        <w:rPr>
+          <w:rFonts w:ascii="Cambria" w:hAnsi="Cambria"/>
+        </w:rPr>
+        <w:t>velox</w:t>
+      </w:r>
+      <w:proofErr w:type="spellEnd"/>
+      <w:r>
+        <w:rPr>
+          <w:rFonts w:ascii="Cambria" w:hAnsi="Cambria"/>
+        </w:rPr>
+        <w:t xml:space="preserve"> complex) a </w:t>
+      </w:r>
+      <w:proofErr w:type="spellStart"/>
+      <w:r>
+        <w:rPr>
+          <w:rFonts w:ascii="Cambria" w:hAnsi="Cambria"/>
+        </w:rPr>
+        <w:t>parthenogenetic</w:t>
+      </w:r>
+      <w:proofErr w:type="spellEnd"/>
+      <w:r>
+        <w:rPr>
+          <w:rFonts w:ascii="Cambria" w:hAnsi="Cambria"/>
+        </w:rPr>
+        <w:t xml:space="preserve"> lizard</w:t>
+      </w:r>
+    </w:p>
+    <w:p>
+      <w:pPr>
+        <w:rPr>
+          <w:rFonts w:ascii="Cambria" w:hAnsi="Cambria"/>
+        </w:rPr>
+      </w:pPr>
+      <w:r>
+        <w:rPr>
+          <w:rFonts w:ascii="Cambria" w:hAnsi="Cambria"/>
+        </w:rPr>
+        <w:t xml:space="preserve"> </w:t>
+      </w:r>
+    </w:p>
+    <w:p>
+      <w:pPr>
+        <w:ind w:firstLine="288"/>
+        <w:rPr>
+          <w:rFonts w:ascii="Cambria" w:hAnsi="Cambria"/>
+        </w:rPr>
+      </w:pPr>
+      <w:r>
+        <w:rPr>
+          <w:rFonts w:ascii="Cambria" w:hAnsi="Cambria"/>
+        </w:rPr>
+        <w:t xml:space="preserve">1997/01, B.S. Biology, Union College </w:t>
+      </w:r>
+    </w:p>
+    <w:p>
+      <w:pPr>
+        <w:ind w:firstLine="720"/>
+        <w:rPr>
+          <w:rFonts w:ascii="Cambria" w:hAnsi="Cambria"/>
+        </w:rPr>
+      </w:pPr>
+      <w:r>
+        <w:rPr>
+          <w:rFonts w:ascii="Cambria" w:hAnsi="Cambria"/>
+        </w:rPr>
+        <w:t>Graduated Cum Laude with Academic and</w:t>
+      </w:r>
+      <w:r>
+        <w:rPr>
+          <w:rFonts w:ascii="Cambria" w:hAnsi="Cambria"/>
+        </w:rPr>
+        <w:t xml:space="preserve"> </w:t>
+      </w:r>
+      <w:r>
+        <w:rPr>
+          <w:rFonts w:ascii="Cambria" w:hAnsi="Cambria"/>
+        </w:rPr>
+        <w:t>Departmental Honors</w:t>
+      </w:r>
+    </w:p>
+    <w:p>
+      <w:pPr>
+        <w:rPr>
+          <w:rFonts w:ascii="Cambria" w:hAnsi="Cambria"/>
+        </w:rPr>
+      </w:pPr>
+    </w:p>
+    <w:p>
+      <w:pPr>
+        <w:rPr>
+          <w:rFonts w:ascii="Cambria" w:hAnsi="Cambria"/>
+        </w:rPr>
+      </w:pPr>
+      <w:r>
+        <w:rPr>
+          <w:rFonts w:ascii="Cambria" w:hAnsi="Cambria"/>
+        </w:rPr>
+        <w:t>PROFESSIONAL EXPERIENCE</w:t>
+      </w:r>
+    </w:p>
+    <w:p>
+      <w:pPr>
+        <w:rPr>
+          <w:rFonts w:ascii="Cambria" w:hAnsi="Cambria"/>
+        </w:rPr>
+      </w:pPr>
+    </w:p>
+    <w:p>
+      <w:pPr>
+        <w:ind w:left="270"/>
+        <w:rPr>
+          <w:rFonts w:ascii="Cambria" w:hAnsi="Cambria"/>
+        </w:rPr>
+      </w:pPr>
+      <w:r>
+        <w:rPr>
+          <w:rFonts w:ascii="Cambria" w:hAnsi="Cambria"/>
+        </w:rPr>
+        <w:t xml:space="preserve">2012 - Computational Genomics Post Doctoral Fellow. </w:t>
+      </w:r>
+      <w:proofErr w:type="gramStart"/>
+      <w:r>
+        <w:rPr>
+          <w:rFonts w:ascii="Cambria" w:hAnsi="Cambria"/>
+        </w:rPr>
+        <w:t>California Academy of Sciences.</w:t>
+      </w:r>
+      <w:proofErr w:type="gramEnd"/>
+    </w:p>
+    <w:p>
+      <w:pPr>
+        <w:rPr>
+          <w:rFonts w:ascii="Cambria" w:hAnsi="Cambria"/>
+        </w:rPr>
+      </w:pPr>
+    </w:p>
+    <w:p>
+      <w:pPr>
+        <w:ind w:firstLine="288"/>
+        <w:rPr>
+          <w:rFonts w:ascii="Cambria" w:hAnsi="Cambria"/>
+        </w:rPr>
+      </w:pPr>
+      <w:proofErr w:type="gramStart"/>
+      <w:r>
+        <w:rPr>
+          <w:rFonts w:ascii="Cambria" w:hAnsi="Cambria"/>
+        </w:rPr>
+        <w:t>2007-2011 Teaching Fellow</w:t>
+      </w:r>
+      <w:proofErr w:type="gramEnd"/>
+      <w:r>
+        <w:rPr>
+          <w:rFonts w:ascii="Cambria" w:hAnsi="Cambria"/>
+        </w:rPr>
+        <w:t>, B</w:t>
+      </w:r>
+      <w:r>
+        <w:rPr>
+          <w:rFonts w:ascii="Cambria" w:hAnsi="Cambria"/>
+        </w:rPr>
+        <w:t xml:space="preserve">oston University: Introductory </w:t>
+      </w:r>
+      <w:r>
+        <w:rPr>
+          <w:rFonts w:ascii="Cambria" w:hAnsi="Cambria"/>
+        </w:rPr>
+        <w:t>Biology,</w:t>
+      </w:r>
+    </w:p>
+    <w:p>
+      <w:pPr>
+        <w:ind w:firstLine="288"/>
+        <w:rPr>
+          <w:rFonts w:ascii="Cambria" w:hAnsi="Cambria"/>
+        </w:rPr>
+      </w:pPr>
+      <w:r>
+        <w:rPr>
+          <w:rFonts w:ascii="Cambria" w:hAnsi="Cambria"/>
+        </w:rPr>
+        <w:t>Genetics, Evolution, Animal Behavior</w:t>
+      </w:r>
+    </w:p>
+    <w:p>
+      <w:pPr>
+        <w:rPr>
+          <w:rFonts w:ascii="Cambria" w:hAnsi="Cambria"/>
+        </w:rPr>
+      </w:pPr>
+    </w:p>
+    <w:p>
+      <w:pPr>
+        <w:ind w:firstLine="288"/>
+        <w:rPr>
+          <w:rFonts w:ascii="Cambria" w:hAnsi="Cambria"/>
+        </w:rPr>
+      </w:pPr>
+      <w:r>
+        <w:rPr>
+          <w:rFonts w:ascii="Cambria" w:hAnsi="Cambria"/>
+        </w:rPr>
+        <w:t xml:space="preserve">2007 - South Carolina, </w:t>
+      </w:r>
+      <w:proofErr w:type="gramStart"/>
+      <w:r>
+        <w:rPr>
+          <w:rFonts w:ascii="Cambria" w:hAnsi="Cambria"/>
+        </w:rPr>
+        <w:t>Summer</w:t>
+      </w:r>
+      <w:proofErr w:type="gramEnd"/>
+      <w:r>
+        <w:rPr>
+          <w:rFonts w:ascii="Cambria" w:hAnsi="Cambria"/>
+        </w:rPr>
+        <w:t xml:space="preserve">, </w:t>
+      </w:r>
+      <w:r>
+        <w:rPr>
+          <w:rFonts w:ascii="Cambria" w:hAnsi="Cambria"/>
+        </w:rPr>
+        <w:t xml:space="preserve">6 months, Research Technician, </w:t>
+      </w:r>
+      <w:r>
+        <w:rPr>
+          <w:rFonts w:ascii="Cambria" w:hAnsi="Cambria"/>
+        </w:rPr>
+        <w:t>supervised by</w:t>
+      </w:r>
+    </w:p>
+    <w:p>
+      <w:pPr>
+        <w:ind w:firstLine="288"/>
+        <w:rPr>
+          <w:rFonts w:ascii="Cambria" w:hAnsi="Cambria"/>
+        </w:rPr>
+      </w:pPr>
+      <w:r>
+        <w:rPr>
+          <w:rFonts w:ascii="Cambria" w:hAnsi="Cambria"/>
+        </w:rPr>
+        <w:t>Travis Glenn</w:t>
+      </w:r>
+    </w:p>
+    <w:p>
+      <w:pPr>
+        <w:rPr>
+          <w:rFonts w:ascii="Cambria" w:hAnsi="Cambria"/>
+        </w:rPr>
+      </w:pPr>
+    </w:p>
+    <w:p>
+      <w:pPr>
+        <w:ind w:firstLine="288"/>
+        <w:rPr>
+          <w:rFonts w:ascii="Cambria" w:hAnsi="Cambria"/>
+        </w:rPr>
+      </w:pPr>
+      <w:r>
+        <w:rPr>
+          <w:rFonts w:ascii="Cambria" w:hAnsi="Cambria"/>
+        </w:rPr>
+        <w:t xml:space="preserve">2006 - South Carolina, </w:t>
+      </w:r>
+      <w:proofErr w:type="gramStart"/>
+      <w:r>
+        <w:rPr>
+          <w:rFonts w:ascii="Cambria" w:hAnsi="Cambria"/>
+        </w:rPr>
+        <w:t>Summer</w:t>
+      </w:r>
+      <w:proofErr w:type="gramEnd"/>
+      <w:r>
+        <w:rPr>
+          <w:rFonts w:ascii="Cambria" w:hAnsi="Cambria"/>
+        </w:rPr>
+        <w:t>, 6 weeks, Microsatellite loci preparation at</w:t>
+      </w:r>
+    </w:p>
+    <w:p>
+      <w:pPr>
+        <w:ind w:firstLine="288"/>
+        <w:rPr>
+          <w:rFonts w:ascii="Cambria" w:hAnsi="Cambria"/>
+        </w:rPr>
+      </w:pPr>
+      <w:proofErr w:type="gramStart"/>
+      <w:r>
+        <w:rPr>
+          <w:rFonts w:ascii="Cambria" w:hAnsi="Cambria"/>
+        </w:rPr>
+        <w:t>the</w:t>
+      </w:r>
+      <w:proofErr w:type="gramEnd"/>
+      <w:r>
+        <w:rPr>
+          <w:rFonts w:ascii="Cambria" w:hAnsi="Cambria"/>
+        </w:rPr>
+        <w:t xml:space="preserve"> Savannah River Ecology Laboratory, supervised  by Travis Glenn</w:t>
+      </w:r>
+    </w:p>
+    <w:p>
+      <w:pPr>
+        <w:rPr>
+          <w:rFonts w:ascii="Cambria" w:hAnsi="Cambria"/>
+        </w:rPr>
+      </w:pPr>
+    </w:p>
+    <w:p>
+      <w:pPr>
+        <w:ind w:firstLine="288"/>
+        <w:rPr>
+          <w:rFonts w:ascii="Cambria" w:hAnsi="Cambria"/>
+        </w:rPr>
+      </w:pPr>
+      <w:r>
+        <w:rPr>
+          <w:rFonts w:ascii="Cambria" w:hAnsi="Cambria"/>
+        </w:rPr>
+        <w:t>2004/2005 - Graduate Teaching Assistant, SDSU, Int</w:t>
+      </w:r>
+      <w:r>
+        <w:rPr>
+          <w:rFonts w:ascii="Cambria" w:hAnsi="Cambria"/>
+        </w:rPr>
+        <w:t xml:space="preserve">roductory </w:t>
+      </w:r>
+      <w:r>
+        <w:rPr>
+          <w:rFonts w:ascii="Cambria" w:hAnsi="Cambria"/>
+        </w:rPr>
+        <w:t>Biology and</w:t>
+      </w:r>
+    </w:p>
+    <w:p>
+      <w:pPr>
+        <w:ind w:firstLine="288"/>
+        <w:rPr>
+          <w:rFonts w:ascii="Cambria" w:hAnsi="Cambria"/>
+        </w:rPr>
+      </w:pPr>
+      <w:r>
+        <w:rPr>
+          <w:rFonts w:ascii="Cambria" w:hAnsi="Cambria"/>
+        </w:rPr>
+        <w:t>Introductory Zoology</w:t>
+      </w:r>
+    </w:p>
+    <w:p>
+      <w:pPr>
+        <w:rPr>
+          <w:rFonts w:ascii="Cambria" w:hAnsi="Cambria"/>
+        </w:rPr>
+      </w:pPr>
+    </w:p>
+    <w:p>
+      <w:pPr>
+        <w:ind w:firstLine="288"/>
+        <w:rPr>
+          <w:rFonts w:ascii="Cambria" w:hAnsi="Cambria"/>
+        </w:rPr>
+      </w:pPr>
+      <w:r>
+        <w:rPr>
+          <w:rFonts w:ascii="Cambria" w:hAnsi="Cambria"/>
+        </w:rPr>
+        <w:t xml:space="preserve">2004 - Research Assistant, SDSU, </w:t>
+      </w:r>
+      <w:proofErr w:type="gramStart"/>
+      <w:r>
+        <w:rPr>
+          <w:rFonts w:ascii="Cambria" w:hAnsi="Cambria"/>
+        </w:rPr>
+        <w:t>Advisor</w:t>
+      </w:r>
+      <w:proofErr w:type="gramEnd"/>
+      <w:r>
+        <w:rPr>
+          <w:rFonts w:ascii="Cambria" w:hAnsi="Cambria"/>
+        </w:rPr>
+        <w:t xml:space="preserve">: </w:t>
+      </w:r>
+      <w:proofErr w:type="spellStart"/>
+      <w:r>
+        <w:rPr>
+          <w:rFonts w:ascii="Cambria" w:hAnsi="Cambria"/>
+        </w:rPr>
+        <w:t>Tod</w:t>
+      </w:r>
+      <w:proofErr w:type="spellEnd"/>
+      <w:r>
+        <w:rPr>
+          <w:rFonts w:ascii="Cambria" w:hAnsi="Cambria"/>
+        </w:rPr>
+        <w:t xml:space="preserve"> Reeder</w:t>
+      </w:r>
+    </w:p>
+    <w:p>
+      <w:pPr>
+        <w:rPr>
+          <w:rFonts w:ascii="Cambria" w:hAnsi="Cambria"/>
+        </w:rPr>
+      </w:pPr>
+    </w:p>
+    <w:p>
+      <w:pPr>
+        <w:ind w:firstLine="288"/>
+        <w:rPr>
+          <w:rFonts w:ascii="Cambria" w:hAnsi="Cambria"/>
+        </w:rPr>
+      </w:pPr>
+      <w:r>
+        <w:rPr>
+          <w:rFonts w:ascii="Cambria" w:hAnsi="Cambria"/>
+        </w:rPr>
+        <w:t xml:space="preserve">2002/03 - Research Associate, Boston </w:t>
+      </w:r>
+      <w:proofErr w:type="spellStart"/>
+      <w:r>
+        <w:rPr>
+          <w:rFonts w:ascii="Cambria" w:hAnsi="Cambria"/>
+        </w:rPr>
+        <w:t>Biochem</w:t>
+      </w:r>
+      <w:proofErr w:type="spellEnd"/>
+    </w:p>
+    <w:p>
+      <w:pPr>
+        <w:rPr>
+          <w:rFonts w:ascii="Cambria" w:hAnsi="Cambria"/>
+        </w:rPr>
+      </w:pPr>
+    </w:p>
+    <w:p>
+      <w:pPr>
+        <w:ind w:firstLine="288"/>
+        <w:rPr>
+          <w:rFonts w:ascii="Cambria" w:hAnsi="Cambria"/>
+        </w:rPr>
+      </w:pPr>
+      <w:r>
+        <w:rPr>
+          <w:rFonts w:ascii="Cambria" w:hAnsi="Cambria"/>
+        </w:rPr>
+        <w:t>2001 - Research Associate, Pfizer Pharmaceuticals</w:t>
+      </w:r>
+    </w:p>
+    <w:p>
+      <w:pPr>
+        <w:rPr>
+          <w:rFonts w:ascii="Cambria" w:hAnsi="Cambria"/>
+        </w:rPr>
+      </w:pPr>
+    </w:p>
+    <w:p>
+      <w:pPr>
+        <w:ind w:firstLine="288"/>
+        <w:rPr>
+          <w:rFonts w:ascii="Cambria" w:hAnsi="Cambria"/>
+        </w:rPr>
+      </w:pPr>
+      <w:r>
+        <w:rPr>
+          <w:rFonts w:ascii="Cambria" w:hAnsi="Cambria"/>
+        </w:rPr>
+        <w:t>2001 - Research Associate, Harvard Medical School</w:t>
+      </w:r>
+    </w:p>
+    <w:p>
+      <w:pPr>
+        <w:rPr>
+          <w:rFonts w:ascii="Cambria" w:hAnsi="Cambria"/>
+        </w:rPr>
+      </w:pPr>
+    </w:p>
+    <w:p>
+      <w:pPr>
+        <w:rPr>
+          <w:rFonts w:ascii="Cambria" w:hAnsi="Cambria"/>
+        </w:rPr>
+      </w:pPr>
+      <w:r>
+        <w:rPr>
+          <w:rFonts w:ascii="Cambria" w:hAnsi="Cambria"/>
+        </w:rPr>
+        <w:t>SKILLS AND TECHNIQUES</w:t>
+      </w:r>
+    </w:p>
+    <w:p>
+      <w:pPr>
+        <w:rPr>
+          <w:rFonts w:ascii="Cambria" w:hAnsi="Cambria"/>
+        </w:rPr>
+      </w:pPr>
+    </w:p>
+    <w:p>
+      <w:pPr>
+        <w:ind w:firstLine="288"/>
+        <w:rPr>
+          <w:rFonts w:ascii="Cambria" w:hAnsi="Cambria"/>
+        </w:rPr>
+      </w:pPr>
+      <w:r>
+        <w:rPr>
+          <w:rFonts w:ascii="Cambria" w:hAnsi="Cambria"/>
+          <w:i/>
+        </w:rPr>
+        <w:t>Programming Languages/Frameworks</w:t>
+      </w:r>
+      <w:r>
+        <w:rPr>
+          <w:rFonts w:ascii="Cambria" w:hAnsi="Cambria"/>
+        </w:rPr>
+        <w:t xml:space="preserve">: Python (Modules: </w:t>
+      </w:r>
+      <w:proofErr w:type="spellStart"/>
+      <w:r>
+        <w:rPr>
+          <w:rFonts w:ascii="Cambria" w:hAnsi="Cambria"/>
+        </w:rPr>
+        <w:t>Numpy</w:t>
+      </w:r>
+      <w:proofErr w:type="spellEnd"/>
+      <w:r>
+        <w:rPr>
+          <w:rFonts w:ascii="Cambria" w:hAnsi="Cambria"/>
+        </w:rPr>
+        <w:t xml:space="preserve">, </w:t>
+      </w:r>
+      <w:proofErr w:type="spellStart"/>
+      <w:r>
+        <w:rPr>
+          <w:rFonts w:ascii="Cambria" w:hAnsi="Cambria"/>
+        </w:rPr>
+        <w:t>Scipy</w:t>
+      </w:r>
+      <w:proofErr w:type="spellEnd"/>
+      <w:r>
+        <w:rPr>
+          <w:rFonts w:ascii="Cambria" w:hAnsi="Cambria"/>
+        </w:rPr>
+        <w:t>,</w:t>
+      </w:r>
+    </w:p>
+    <w:p>
+      <w:pPr>
+        <w:ind w:firstLine="288"/>
+        <w:rPr>
+          <w:rFonts w:ascii="Cambria" w:hAnsi="Cambria"/>
+        </w:rPr>
+      </w:pPr>
+      <w:proofErr w:type="spellStart"/>
+      <w:r>
+        <w:rPr>
+          <w:rFonts w:ascii="Cambria" w:hAnsi="Cambria"/>
+        </w:rPr>
+        <w:t>Matplotlib</w:t>
+      </w:r>
+      <w:proofErr w:type="spellEnd"/>
+      <w:r>
+        <w:rPr>
+          <w:rFonts w:ascii="Cambria" w:hAnsi="Cambria"/>
+        </w:rPr>
+        <w:t xml:space="preserve">, </w:t>
+      </w:r>
+      <w:proofErr w:type="spellStart"/>
+      <w:r>
+        <w:rPr>
+          <w:rFonts w:ascii="Cambria" w:hAnsi="Cambria"/>
+        </w:rPr>
+        <w:t>Biopython</w:t>
+      </w:r>
+      <w:proofErr w:type="spellEnd"/>
+      <w:r>
+        <w:rPr>
+          <w:rFonts w:ascii="Cambria" w:hAnsi="Cambria"/>
+        </w:rPr>
+        <w:t xml:space="preserve">, </w:t>
+      </w:r>
+      <w:proofErr w:type="spellStart"/>
+      <w:r>
+        <w:rPr>
+          <w:rFonts w:ascii="Cambria" w:hAnsi="Cambria"/>
+        </w:rPr>
+        <w:t>Pysam</w:t>
+      </w:r>
+      <w:proofErr w:type="spellEnd"/>
+      <w:r>
+        <w:rPr>
+          <w:rFonts w:ascii="Cambria" w:hAnsi="Cambria"/>
+        </w:rPr>
+        <w:t>, Mu</w:t>
+      </w:r>
+      <w:r>
+        <w:rPr>
+          <w:rFonts w:ascii="Cambria" w:hAnsi="Cambria"/>
+        </w:rPr>
+        <w:t xml:space="preserve">ltiprocessing, </w:t>
+      </w:r>
+      <w:proofErr w:type="spellStart"/>
+      <w:r>
+        <w:rPr>
+          <w:rFonts w:ascii="Cambria" w:hAnsi="Cambria"/>
+        </w:rPr>
+        <w:t>iPython</w:t>
+      </w:r>
+      <w:proofErr w:type="spellEnd"/>
+      <w:r>
+        <w:rPr>
+          <w:rFonts w:ascii="Cambria" w:hAnsi="Cambria"/>
+        </w:rPr>
+        <w:t xml:space="preserve">, </w:t>
+      </w:r>
+      <w:proofErr w:type="spellStart"/>
+      <w:r>
+        <w:rPr>
+          <w:rFonts w:ascii="Cambria" w:hAnsi="Cambria"/>
+        </w:rPr>
+        <w:t>MrJob</w:t>
+      </w:r>
+      <w:proofErr w:type="spellEnd"/>
+      <w:r>
+        <w:rPr>
+          <w:rFonts w:ascii="Cambria" w:hAnsi="Cambria"/>
+        </w:rPr>
+        <w:t xml:space="preserve">, </w:t>
+      </w:r>
+      <w:r>
+        <w:rPr>
+          <w:rFonts w:ascii="Cambria" w:hAnsi="Cambria"/>
+        </w:rPr>
+        <w:t>Pandas,</w:t>
+      </w:r>
+    </w:p>
+    <w:p>
+      <w:pPr>
+        <w:ind w:firstLine="288"/>
+        <w:rPr>
+          <w:rFonts w:ascii="Cambria" w:hAnsi="Cambria"/>
+        </w:rPr>
+      </w:pPr>
+      <w:r>
+        <w:rPr>
+          <w:rFonts w:ascii="Cambria" w:hAnsi="Cambria"/>
+        </w:rPr>
+        <w:t xml:space="preserve">Flask, and </w:t>
+      </w:r>
+      <w:proofErr w:type="spellStart"/>
+      <w:r>
+        <w:rPr>
+          <w:rFonts w:ascii="Cambria" w:hAnsi="Cambria"/>
+        </w:rPr>
+        <w:t>Django</w:t>
+      </w:r>
+      <w:proofErr w:type="spellEnd"/>
+      <w:r>
+        <w:rPr>
+          <w:rFonts w:ascii="Cambria" w:hAnsi="Cambria"/>
+        </w:rPr>
+        <w:t>), MySQL/Sq</w:t>
+      </w:r>
+      <w:r>
+        <w:rPr>
+          <w:rFonts w:ascii="Cambria" w:hAnsi="Cambria"/>
+        </w:rPr>
+        <w:t xml:space="preserve">lite3, </w:t>
+      </w:r>
+      <w:proofErr w:type="spellStart"/>
+      <w:r>
+        <w:rPr>
+          <w:rFonts w:ascii="Cambria" w:hAnsi="Cambria"/>
+        </w:rPr>
+        <w:t>Git</w:t>
+      </w:r>
+      <w:proofErr w:type="spellEnd"/>
+      <w:r>
+        <w:rPr>
+          <w:rFonts w:ascii="Cambria" w:hAnsi="Cambria"/>
+        </w:rPr>
+        <w:t>/</w:t>
+      </w:r>
+      <w:proofErr w:type="spellStart"/>
+      <w:r>
+        <w:rPr>
+          <w:rFonts w:ascii="Cambria" w:hAnsi="Cambria"/>
+        </w:rPr>
+        <w:t>Github</w:t>
+      </w:r>
+      <w:proofErr w:type="spellEnd"/>
+      <w:r>
+        <w:rPr>
+          <w:rFonts w:ascii="Cambria" w:hAnsi="Cambria"/>
+        </w:rPr>
+        <w:t xml:space="preserve">, Unix/Linux, </w:t>
+      </w:r>
+      <w:r>
+        <w:rPr>
+          <w:rFonts w:ascii="Cambria" w:hAnsi="Cambria"/>
+        </w:rPr>
+        <w:t>LSF/SGE/AWS</w:t>
+      </w:r>
+    </w:p>
+    <w:p>
+      <w:pPr>
+        <w:ind w:firstLine="288"/>
+        <w:rPr>
+          <w:rFonts w:ascii="Cambria" w:hAnsi="Cambria"/>
+        </w:rPr>
+      </w:pPr>
+      <w:r>
+        <w:rPr>
+          <w:rFonts w:ascii="Cambria" w:hAnsi="Cambria"/>
+        </w:rPr>
+        <w:t xml:space="preserve">Clusters, </w:t>
+      </w:r>
+      <w:proofErr w:type="spellStart"/>
+      <w:r>
+        <w:rPr>
+          <w:rFonts w:ascii="Cambria" w:hAnsi="Cambria"/>
+        </w:rPr>
+        <w:t>Hadoop</w:t>
+      </w:r>
+      <w:proofErr w:type="spellEnd"/>
+      <w:r>
+        <w:rPr>
+          <w:rFonts w:ascii="Cambria" w:hAnsi="Cambria"/>
+        </w:rPr>
+        <w:t>/</w:t>
+      </w:r>
+      <w:proofErr w:type="spellStart"/>
+      <w:r>
+        <w:rPr>
+          <w:rFonts w:ascii="Cambria" w:hAnsi="Cambria"/>
+        </w:rPr>
+        <w:t>MapReduce</w:t>
+      </w:r>
+      <w:proofErr w:type="spellEnd"/>
+      <w:r>
+        <w:rPr>
+          <w:rFonts w:ascii="Cambria" w:hAnsi="Cambria"/>
+        </w:rPr>
+        <w:t xml:space="preserve">, </w:t>
+      </w:r>
+      <w:r>
+        <w:rPr>
+          <w:rFonts w:ascii="Cambria" w:hAnsi="Cambria"/>
+        </w:rPr>
+        <w:t xml:space="preserve">R, also some Perl, Html, </w:t>
+      </w:r>
+      <w:r>
+        <w:rPr>
+          <w:rFonts w:ascii="Cambria" w:hAnsi="Cambria"/>
+        </w:rPr>
+        <w:t>and CSS</w:t>
+      </w:r>
+    </w:p>
+    <w:p>
+      <w:pPr>
+        <w:rPr>
+          <w:rFonts w:ascii="Cambria" w:hAnsi="Cambria"/>
+        </w:rPr>
+      </w:pPr>
+    </w:p>
+    <w:p>
+      <w:pPr>
+        <w:ind w:firstLine="288"/>
+        <w:rPr>
+          <w:rFonts w:ascii="Cambria" w:hAnsi="Cambria"/>
+        </w:rPr>
+      </w:pPr>
+      <w:r>
+        <w:rPr>
+          <w:rFonts w:ascii="Cambria" w:hAnsi="Cambria"/>
+          <w:i/>
+        </w:rPr>
+        <w:t>Software</w:t>
+      </w:r>
+      <w:r>
+        <w:rPr>
+          <w:rFonts w:ascii="Cambria" w:hAnsi="Cambria"/>
+        </w:rPr>
+        <w:t xml:space="preserve">: GATK, </w:t>
+      </w:r>
+      <w:proofErr w:type="spellStart"/>
+      <w:r>
+        <w:rPr>
+          <w:rFonts w:ascii="Cambria" w:hAnsi="Cambria"/>
+        </w:rPr>
+        <w:t>ABySS</w:t>
+      </w:r>
+      <w:proofErr w:type="spellEnd"/>
+      <w:r>
+        <w:rPr>
+          <w:rFonts w:ascii="Cambria" w:hAnsi="Cambria"/>
+        </w:rPr>
+        <w:t xml:space="preserve">, Trinity, </w:t>
+      </w:r>
+      <w:proofErr w:type="spellStart"/>
+      <w:r>
+        <w:rPr>
+          <w:rFonts w:ascii="Cambria" w:hAnsi="Cambria"/>
+        </w:rPr>
+        <w:t>Breakdancer</w:t>
+      </w:r>
+      <w:proofErr w:type="spellEnd"/>
+      <w:r>
+        <w:rPr>
+          <w:rFonts w:ascii="Cambria" w:hAnsi="Cambria"/>
+        </w:rPr>
+        <w:t xml:space="preserve">, Samtools, </w:t>
+      </w:r>
+      <w:proofErr w:type="spellStart"/>
+      <w:r>
+        <w:rPr>
+          <w:rFonts w:ascii="Cambria" w:hAnsi="Cambria"/>
+        </w:rPr>
+        <w:t>VCFtools</w:t>
+      </w:r>
+      <w:proofErr w:type="spellEnd"/>
+      <w:proofErr w:type="gramStart"/>
+      <w:r>
+        <w:rPr>
+          <w:rFonts w:ascii="Cambria" w:hAnsi="Cambria"/>
+        </w:rPr>
+        <w:t xml:space="preserve">,  </w:t>
+      </w:r>
+      <w:proofErr w:type="spellStart"/>
+      <w:r>
+        <w:rPr>
+          <w:rFonts w:ascii="Cambria" w:hAnsi="Cambria"/>
+        </w:rPr>
+        <w:t>Tophat</w:t>
+      </w:r>
+      <w:proofErr w:type="spellEnd"/>
+      <w:proofErr w:type="gramEnd"/>
+      <w:r>
+        <w:rPr>
+          <w:rFonts w:ascii="Cambria" w:hAnsi="Cambria"/>
+        </w:rPr>
+        <w:t>,</w:t>
+      </w:r>
+    </w:p>
+    <w:p>
+      <w:pPr>
+        <w:ind w:firstLine="288"/>
+        <w:rPr>
+          <w:rFonts w:ascii="Cambria" w:hAnsi="Cambria"/>
+        </w:rPr>
+      </w:pPr>
+      <w:r>
+        <w:rPr>
+          <w:rFonts w:ascii="Cambria" w:hAnsi="Cambria"/>
+        </w:rPr>
+        <w:t xml:space="preserve">Cufflinks, Bowtie2, Stampy, GO Elite, Blast/NCBI, </w:t>
+      </w:r>
+      <w:proofErr w:type="spellStart"/>
+      <w:r>
+        <w:rPr>
+          <w:rFonts w:ascii="Cambria" w:hAnsi="Cambria"/>
+        </w:rPr>
+        <w:t>MrBayes</w:t>
+      </w:r>
+      <w:proofErr w:type="spellEnd"/>
+      <w:r>
+        <w:rPr>
+          <w:rFonts w:ascii="Cambria" w:hAnsi="Cambria"/>
+        </w:rPr>
+        <w:t xml:space="preserve">, </w:t>
+      </w:r>
+      <w:proofErr w:type="spellStart"/>
+      <w:r>
+        <w:rPr>
+          <w:rFonts w:ascii="Cambria" w:hAnsi="Cambria"/>
+        </w:rPr>
+        <w:t>Sequencher</w:t>
+      </w:r>
+      <w:proofErr w:type="spellEnd"/>
+      <w:r>
+        <w:rPr>
+          <w:rFonts w:ascii="Cambria" w:hAnsi="Cambria"/>
+        </w:rPr>
+        <w:t xml:space="preserve">, </w:t>
+      </w:r>
+      <w:proofErr w:type="spellStart"/>
+      <w:r>
+        <w:rPr>
+          <w:rFonts w:ascii="Cambria" w:hAnsi="Cambria"/>
+        </w:rPr>
+        <w:t>Oligo</w:t>
+      </w:r>
+      <w:proofErr w:type="spellEnd"/>
+    </w:p>
+    <w:p>
+      <w:pPr>
+        <w:ind w:firstLine="288"/>
+        <w:rPr>
+          <w:rFonts w:ascii="Cambria" w:hAnsi="Cambria"/>
+        </w:rPr>
+      </w:pPr>
+      <w:r>
+        <w:rPr>
+          <w:rFonts w:ascii="Cambria" w:hAnsi="Cambria"/>
+        </w:rPr>
+        <w:t>(</w:t>
+      </w:r>
+      <w:proofErr w:type="gramStart"/>
+      <w:r>
+        <w:rPr>
+          <w:rFonts w:ascii="Cambria" w:hAnsi="Cambria"/>
+        </w:rPr>
+        <w:t>primer</w:t>
+      </w:r>
+      <w:proofErr w:type="gramEnd"/>
+      <w:r>
+        <w:rPr>
+          <w:rFonts w:ascii="Cambria" w:hAnsi="Cambria"/>
+        </w:rPr>
+        <w:t xml:space="preserve"> design), </w:t>
+      </w:r>
+      <w:proofErr w:type="spellStart"/>
+      <w:r>
+        <w:rPr>
+          <w:rFonts w:ascii="Cambria" w:hAnsi="Cambria"/>
+        </w:rPr>
+        <w:t>Genemapper</w:t>
+      </w:r>
+      <w:proofErr w:type="spellEnd"/>
+      <w:r>
+        <w:rPr>
+          <w:rFonts w:ascii="Cambria" w:hAnsi="Cambria"/>
+        </w:rPr>
+        <w:t xml:space="preserve">, </w:t>
+      </w:r>
+      <w:proofErr w:type="spellStart"/>
+      <w:r>
+        <w:rPr>
+          <w:rFonts w:ascii="Cambria" w:hAnsi="Cambria"/>
+        </w:rPr>
+        <w:t>GenAlEx</w:t>
+      </w:r>
+      <w:proofErr w:type="spellEnd"/>
+      <w:r>
+        <w:rPr>
+          <w:rFonts w:ascii="Cambria" w:hAnsi="Cambria"/>
+        </w:rPr>
+        <w:t xml:space="preserve">, </w:t>
+      </w:r>
+      <w:proofErr w:type="spellStart"/>
+      <w:r>
+        <w:rPr>
+          <w:rFonts w:ascii="Cambria" w:hAnsi="Cambria"/>
+        </w:rPr>
+        <w:t>Arlequin</w:t>
+      </w:r>
+      <w:proofErr w:type="spellEnd"/>
+    </w:p>
+    <w:p>
+      <w:pPr>
+        <w:rPr>
+          <w:rFonts w:ascii="Cambria" w:hAnsi="Cambria"/>
+        </w:rPr>
+      </w:pPr>
+    </w:p>
+    <w:p>
+      <w:pPr>
+        <w:ind w:firstLine="288"/>
+        <w:rPr>
+          <w:rFonts w:ascii="Cambria" w:hAnsi="Cambria"/>
+        </w:rPr>
+      </w:pPr>
+      <w:r>
+        <w:rPr>
+          <w:rFonts w:ascii="Cambria" w:hAnsi="Cambria"/>
+          <w:i/>
+        </w:rPr>
+        <w:t>Laboratory</w:t>
+      </w:r>
+      <w:r>
+        <w:rPr>
+          <w:rFonts w:ascii="Cambria" w:hAnsi="Cambria"/>
+        </w:rPr>
+        <w:t>: Genomic, RAD-tag</w:t>
+      </w:r>
+      <w:r>
+        <w:rPr>
+          <w:rFonts w:ascii="Cambria" w:hAnsi="Cambria"/>
+        </w:rPr>
+        <w:t>, UCE, and RNA-</w:t>
+      </w:r>
+      <w:proofErr w:type="spellStart"/>
+      <w:r>
+        <w:rPr>
+          <w:rFonts w:ascii="Cambria" w:hAnsi="Cambria"/>
+        </w:rPr>
+        <w:t>seq</w:t>
+      </w:r>
+      <w:proofErr w:type="spellEnd"/>
+      <w:r>
+        <w:rPr>
+          <w:rFonts w:ascii="Cambria" w:hAnsi="Cambria"/>
+        </w:rPr>
+        <w:t xml:space="preserve"> Illumina library </w:t>
+      </w:r>
+      <w:r>
+        <w:rPr>
+          <w:rFonts w:ascii="Cambria" w:hAnsi="Cambria"/>
+        </w:rPr>
+        <w:t>construction,</w:t>
+      </w:r>
+    </w:p>
+    <w:p>
+      <w:pPr>
+        <w:ind w:firstLine="288"/>
+        <w:rPr>
+          <w:rFonts w:ascii="Cambria" w:hAnsi="Cambria"/>
+        </w:rPr>
+      </w:pPr>
+      <w:r>
+        <w:rPr>
+          <w:rFonts w:ascii="Cambria" w:hAnsi="Cambria"/>
+        </w:rPr>
+        <w:t>Primer Design, DNA p</w:t>
+      </w:r>
+      <w:r>
+        <w:rPr>
+          <w:rFonts w:ascii="Cambria" w:hAnsi="Cambria"/>
+        </w:rPr>
+        <w:t xml:space="preserve">urification, PCR, </w:t>
+      </w:r>
+      <w:proofErr w:type="spellStart"/>
+      <w:r>
+        <w:rPr>
+          <w:rFonts w:ascii="Cambria" w:hAnsi="Cambria"/>
+        </w:rPr>
+        <w:t>qPCR</w:t>
+      </w:r>
+      <w:proofErr w:type="spellEnd"/>
+      <w:r>
+        <w:rPr>
+          <w:rFonts w:ascii="Cambria" w:hAnsi="Cambria"/>
+        </w:rPr>
+        <w:t xml:space="preserve"> (</w:t>
+      </w:r>
+      <w:proofErr w:type="spellStart"/>
+      <w:r>
+        <w:rPr>
+          <w:rFonts w:ascii="Cambria" w:hAnsi="Cambria"/>
+        </w:rPr>
+        <w:t>Taqman</w:t>
+      </w:r>
+      <w:proofErr w:type="spellEnd"/>
+      <w:r>
+        <w:rPr>
+          <w:rFonts w:ascii="Cambria" w:hAnsi="Cambria"/>
+        </w:rPr>
+        <w:t xml:space="preserve"> </w:t>
+      </w:r>
+      <w:r>
+        <w:rPr>
+          <w:rFonts w:ascii="Cambria" w:hAnsi="Cambria"/>
+        </w:rPr>
+        <w:t>and Kappa assays),</w:t>
+      </w:r>
+    </w:p>
+    <w:p>
+      <w:pPr>
+        <w:ind w:firstLine="288"/>
+        <w:rPr>
+          <w:rFonts w:ascii="Cambria" w:hAnsi="Cambria"/>
+        </w:rPr>
+      </w:pPr>
+      <w:r>
+        <w:rPr>
+          <w:rFonts w:ascii="Cambria" w:hAnsi="Cambria"/>
+        </w:rPr>
+        <w:t xml:space="preserve">Sanger Sequencing (both ABI3130 and </w:t>
+      </w:r>
+      <w:proofErr w:type="gramStart"/>
+      <w:r>
+        <w:rPr>
+          <w:rFonts w:ascii="Cambria" w:hAnsi="Cambria"/>
+        </w:rPr>
+        <w:t>ABI377  genetic</w:t>
+      </w:r>
+      <w:proofErr w:type="gramEnd"/>
+      <w:r>
+        <w:rPr>
+          <w:rFonts w:ascii="Cambria" w:hAnsi="Cambria"/>
+        </w:rPr>
+        <w:t xml:space="preserve"> analyzers),</w:t>
+      </w:r>
+    </w:p>
+    <w:p>
+      <w:pPr>
+        <w:ind w:firstLine="288"/>
+        <w:rPr>
+          <w:rFonts w:ascii="Cambria" w:hAnsi="Cambria"/>
+        </w:rPr>
+      </w:pPr>
+      <w:r>
+        <w:rPr>
+          <w:rFonts w:ascii="Cambria" w:hAnsi="Cambria"/>
+        </w:rPr>
+        <w:t>Microsatellit</w:t>
+      </w:r>
+      <w:r>
+        <w:rPr>
+          <w:rFonts w:ascii="Cambria" w:hAnsi="Cambria"/>
+        </w:rPr>
+        <w:t xml:space="preserve">e Genotyping, </w:t>
+      </w:r>
+      <w:proofErr w:type="spellStart"/>
+      <w:r>
+        <w:rPr>
+          <w:rFonts w:ascii="Cambria" w:hAnsi="Cambria"/>
+        </w:rPr>
+        <w:t>Bioanalyzer</w:t>
+      </w:r>
+      <w:proofErr w:type="spellEnd"/>
+      <w:r>
+        <w:rPr>
+          <w:rFonts w:ascii="Cambria" w:hAnsi="Cambria"/>
+        </w:rPr>
+        <w:t xml:space="preserve">, and </w:t>
+      </w:r>
+      <w:r>
+        <w:rPr>
+          <w:rFonts w:ascii="Cambria" w:hAnsi="Cambria"/>
+        </w:rPr>
+        <w:t xml:space="preserve">constructing </w:t>
+      </w:r>
+      <w:proofErr w:type="spellStart"/>
+      <w:r>
+        <w:rPr>
+          <w:rFonts w:ascii="Cambria" w:hAnsi="Cambria"/>
+        </w:rPr>
+        <w:t>cDNA</w:t>
+      </w:r>
+      <w:proofErr w:type="spellEnd"/>
+      <w:r>
+        <w:rPr>
+          <w:rFonts w:ascii="Cambria" w:hAnsi="Cambria"/>
+        </w:rPr>
+        <w:t xml:space="preserve"> libraries</w:t>
+      </w:r>
+    </w:p>
+    <w:p>
+      <w:pPr>
+        <w:rPr>
+          <w:rFonts w:ascii="Cambria" w:hAnsi="Cambria"/>
+        </w:rPr>
+      </w:pPr>
+    </w:p>
+    <w:p>
+      <w:pPr>
+        <w:ind w:firstLine="288"/>
+        <w:rPr>
+          <w:rFonts w:ascii="Cambria" w:hAnsi="Cambria"/>
+        </w:rPr>
+      </w:pPr>
+      <w:r>
+        <w:rPr>
+          <w:rFonts w:ascii="Cambria" w:hAnsi="Cambria"/>
+          <w:i/>
+        </w:rPr>
+        <w:t>Miscellaneous Skills</w:t>
+      </w:r>
+      <w:r>
+        <w:rPr>
+          <w:rFonts w:ascii="Cambria" w:hAnsi="Cambria"/>
+        </w:rPr>
+        <w:t xml:space="preserve">: Protein Purification </w:t>
+      </w:r>
+      <w:r>
+        <w:rPr>
+          <w:rFonts w:ascii="Cambria" w:hAnsi="Cambria"/>
+        </w:rPr>
+        <w:t xml:space="preserve">(FPLC), Mammalian </w:t>
+      </w:r>
+      <w:r>
+        <w:rPr>
+          <w:rFonts w:ascii="Cambria" w:hAnsi="Cambria"/>
+        </w:rPr>
+        <w:t>Tissue</w:t>
+      </w:r>
+    </w:p>
+    <w:p>
+      <w:pPr>
+        <w:ind w:firstLine="288"/>
+        <w:rPr>
+          <w:rFonts w:ascii="Cambria" w:hAnsi="Cambria"/>
+        </w:rPr>
+      </w:pPr>
+      <w:r>
+        <w:rPr>
+          <w:rFonts w:ascii="Cambria" w:hAnsi="Cambria"/>
+        </w:rPr>
+        <w:t>Culture, Ordering and Stocking, Maintaining Laboratory Compliance with</w:t>
+      </w:r>
+    </w:p>
+    <w:p>
+      <w:pPr>
+        <w:ind w:firstLine="288"/>
+        <w:rPr>
+          <w:rFonts w:ascii="Cambria" w:hAnsi="Cambria"/>
+        </w:rPr>
+      </w:pPr>
+      <w:r>
+        <w:rPr>
+          <w:rFonts w:ascii="Cambria" w:hAnsi="Cambria"/>
+        </w:rPr>
+        <w:t>Safety Regulations, Tr</w:t>
+      </w:r>
+      <w:r>
+        <w:rPr>
+          <w:rFonts w:ascii="Cambria" w:hAnsi="Cambria"/>
+        </w:rPr>
+        <w:t>aining Students and Techs, and c</w:t>
+      </w:r>
+      <w:r>
+        <w:rPr>
+          <w:rFonts w:ascii="Cambria" w:hAnsi="Cambria"/>
+        </w:rPr>
+        <w:t>atching lizards</w:t>
+      </w:r>
+    </w:p>
+    <w:p>
+      <w:pPr>
+        <w:rPr>
+          <w:rFonts w:ascii="Cambria" w:hAnsi="Cambria"/>
+        </w:rPr>
+      </w:pPr>
+    </w:p>
+    <w:p>
+      <w:pPr>
+        <w:rPr>
+          <w:rFonts w:ascii="Cambria" w:hAnsi="Cambria"/>
+        </w:rPr>
+      </w:pPr>
+      <w:r>
+        <w:rPr>
+          <w:rFonts w:ascii="Cambria" w:hAnsi="Cambria"/>
+        </w:rPr>
+        <w:t>GRANTS AND SCHOLARSHIPS</w:t>
+      </w:r>
+    </w:p>
+    <w:p>
+      <w:pPr>
+        <w:rPr>
+          <w:rFonts w:ascii="Cambria" w:hAnsi="Cambria"/>
+        </w:rPr>
+      </w:pPr>
+      <w:r>
+        <w:rPr>
+          <w:rFonts w:ascii="Cambria" w:hAnsi="Cambria"/>
+        </w:rPr>
+        <w:t xml:space="preserve">  </w:t>
+      </w:r>
+    </w:p>
+    <w:p>
+      <w:pPr>
+        <w:ind w:firstLine="288"/>
+        <w:rPr>
+          <w:rFonts w:ascii="Cambria" w:hAnsi="Cambria"/>
+        </w:rPr>
+      </w:pPr>
+      <w:r>
+        <w:rPr>
+          <w:rFonts w:ascii="Cambria" w:hAnsi="Cambria"/>
+        </w:rPr>
+        <w:t>2012 - Grand Challenges Award, Sm</w:t>
+      </w:r>
+      <w:r>
+        <w:rPr>
+          <w:rFonts w:ascii="Cambria" w:hAnsi="Cambria"/>
+        </w:rPr>
+        <w:t xml:space="preserve">ithsonian Institute Consortia, </w:t>
+      </w:r>
+      <w:r>
+        <w:rPr>
+          <w:rFonts w:ascii="Cambria" w:hAnsi="Cambria"/>
+        </w:rPr>
+        <w:t>Next</w:t>
+      </w:r>
+    </w:p>
+    <w:p>
+      <w:pPr>
+        <w:ind w:firstLine="288"/>
+        <w:rPr>
+          <w:rFonts w:ascii="Cambria" w:hAnsi="Cambria"/>
+        </w:rPr>
+      </w:pPr>
+      <w:r>
+        <w:rPr>
+          <w:rFonts w:ascii="Cambria" w:hAnsi="Cambria"/>
+        </w:rPr>
+        <w:t xml:space="preserve">Generation </w:t>
       </w:r>
       <w:proofErr w:type="spellStart"/>
       <w:r>
@@ -268,273 +1764,641 @@
         <w:t>Phylogenetics</w:t>
       </w:r>
       <w:proofErr w:type="spellEnd"/>
-    </w:p>
-    <w:p>
-      <w:pPr>
-        <w:ind w:firstLine="288"/>
-        <w:rPr>
-          <w:rFonts w:ascii="Cambria" w:hAnsi="Cambria"/>
-        </w:rPr>
-      </w:pPr>
-    </w:p>
-    <w:p>
-      <w:pPr>
-        <w:ind w:firstLine="288"/>
-        <w:rPr>
-          <w:rFonts w:ascii="Cambria" w:hAnsi="Cambria"/>
-        </w:rPr>
-      </w:pPr>
-      <w:r>
-        <w:rPr>
-          <w:rFonts w:ascii="Cambria" w:hAnsi="Cambria"/>
-        </w:rPr>
-        <w:t>Additional Projects:</w:t>
-      </w:r>
-    </w:p>
-    <w:p>
-      <w:pPr>
-        <w:ind w:left="288" w:firstLine="288"/>
-        <w:rPr>
-          <w:rFonts w:ascii="Cambria" w:hAnsi="Cambria"/>
-        </w:rPr>
-      </w:pPr>
-      <w:r>
-        <w:rPr>
-          <w:rFonts w:ascii="Cambria" w:hAnsi="Cambria"/>
-        </w:rPr>
-        <w:t xml:space="preserve">Mammal, Reptile, and Avian </w:t>
-      </w:r>
-      <w:proofErr w:type="spellStart"/>
-      <w:r>
-        <w:rPr>
-          <w:rFonts w:ascii="Cambria" w:hAnsi="Cambria"/>
-        </w:rPr>
-        <w:t>Phylogenomics</w:t>
-      </w:r>
-      <w:proofErr w:type="spellEnd"/>
-      <w:r>
-        <w:rPr>
-          <w:rFonts w:ascii="Cambria" w:hAnsi="Cambria"/>
-        </w:rPr>
-        <w:t>, with</w:t>
-      </w:r>
-      <w:r>
-        <w:rPr>
-          <w:rFonts w:ascii="Cambria" w:hAnsi="Cambria"/>
-        </w:rPr>
-        <w:t xml:space="preserve"> Travis Glenn</w:t>
-      </w:r>
-    </w:p>
-    <w:p>
-      <w:pPr>
-        <w:ind w:left="288" w:firstLine="288"/>
-        <w:rPr>
-          <w:rFonts w:ascii="Cambria" w:hAnsi="Cambria"/>
-        </w:rPr>
-      </w:pPr>
-      <w:r>
-        <w:rPr>
-          <w:rFonts w:ascii="Cambria" w:hAnsi="Cambria"/>
-        </w:rPr>
-        <w:t>Butterfly Speciation Genomics, with Sean Mullen</w:t>
-      </w:r>
-    </w:p>
-    <w:p>
-      <w:pPr>
-        <w:rPr>
-          <w:rFonts w:ascii="Cambria" w:hAnsi="Cambria"/>
-        </w:rPr>
-      </w:pPr>
-    </w:p>
-    <w:p>
-      <w:pPr>
-        <w:ind w:firstLine="288"/>
-        <w:rPr>
-          <w:rFonts w:ascii="Cambria" w:hAnsi="Cambria"/>
-        </w:rPr>
-      </w:pPr>
-      <w:r>
-        <w:rPr>
-          <w:rFonts w:ascii="Cambria" w:hAnsi="Cambria"/>
-        </w:rPr>
-        <w:t>2004/07, M.S. Biol</w:t>
-      </w:r>
-      <w:r>
-        <w:rPr>
-          <w:rFonts w:ascii="Cambria" w:hAnsi="Cambria"/>
-        </w:rPr>
-        <w:t>ogy, San Diego State University</w:t>
-      </w:r>
-    </w:p>
-    <w:p>
-      <w:pPr>
-        <w:ind w:firstLine="630"/>
-        <w:rPr>
-          <w:rFonts w:ascii="Cambria" w:hAnsi="Cambria"/>
-        </w:rPr>
-      </w:pPr>
-      <w:r>
-        <w:rPr>
-          <w:rFonts w:ascii="Cambria" w:hAnsi="Cambria"/>
-        </w:rPr>
-        <w:t xml:space="preserve">Advisor: </w:t>
-      </w:r>
-      <w:proofErr w:type="spellStart"/>
-      <w:r>
-        <w:rPr>
-          <w:rFonts w:ascii="Cambria" w:hAnsi="Cambria"/>
-        </w:rPr>
-        <w:t>Tod</w:t>
-      </w:r>
-      <w:proofErr w:type="spellEnd"/>
-      <w:r>
-        <w:rPr>
-          <w:rFonts w:ascii="Cambria" w:hAnsi="Cambria"/>
-        </w:rPr>
-        <w:t xml:space="preserve"> Reeder</w:t>
-      </w:r>
-    </w:p>
-    <w:p>
-      <w:pPr>
-        <w:ind w:firstLine="630"/>
-        <w:rPr>
-          <w:rFonts w:ascii="Cambria" w:hAnsi="Cambria"/>
-        </w:rPr>
-      </w:pPr>
-      <w:r>
-        <w:rPr>
-          <w:rFonts w:ascii="Cambria" w:hAnsi="Cambria"/>
-        </w:rPr>
-        <w:t>Thesis: Population structure within the Plateau Striped Whiptail</w:t>
-      </w:r>
-    </w:p>
-    <w:p>
-      <w:pPr>
-        <w:ind w:firstLine="630"/>
-        <w:rPr>
-          <w:rFonts w:ascii="Cambria" w:hAnsi="Cambria"/>
-        </w:rPr>
-      </w:pPr>
-      <w:r>
-        <w:rPr>
-          <w:rFonts w:ascii="Cambria" w:hAnsi="Cambria"/>
-        </w:rPr>
-        <w:t>(</w:t>
-      </w:r>
-      <w:proofErr w:type="spellStart"/>
-      <w:r>
-        <w:rPr>
-          <w:rFonts w:ascii="Cambria" w:hAnsi="Cambria"/>
-        </w:rPr>
-        <w:t>Aspidoscelis</w:t>
-      </w:r>
-      <w:proofErr w:type="spellEnd"/>
-      <w:r>
-        <w:rPr>
-          <w:rFonts w:ascii="Cambria" w:hAnsi="Cambria"/>
-        </w:rPr>
-        <w:t xml:space="preserve"> </w:t>
-      </w:r>
-      <w:proofErr w:type="spellStart"/>
-      <w:r>
-        <w:rPr>
-          <w:rFonts w:ascii="Cambria" w:hAnsi="Cambria"/>
-        </w:rPr>
-        <w:t>velox</w:t>
-      </w:r>
-      <w:proofErr w:type="spellEnd"/>
-      <w:r>
-        <w:rPr>
-          <w:rFonts w:ascii="Cambria" w:hAnsi="Cambria"/>
-        </w:rPr>
-        <w:t xml:space="preserve"> complex) a </w:t>
-      </w:r>
-      <w:proofErr w:type="spellStart"/>
-      <w:r>
-        <w:rPr>
-          <w:rFonts w:ascii="Cambria" w:hAnsi="Cambria"/>
-        </w:rPr>
-        <w:t>parthenogenetic</w:t>
-      </w:r>
-      <w:proofErr w:type="spellEnd"/>
-      <w:r>
-        <w:rPr>
-          <w:rFonts w:ascii="Cambria" w:hAnsi="Cambria"/>
-        </w:rPr>
-        <w:t xml:space="preserve"> lizard</w:t>
-      </w:r>
-    </w:p>
-    <w:p>
-      <w:pPr>
-        <w:rPr>
-          <w:rFonts w:ascii="Cambria" w:hAnsi="Cambria"/>
-        </w:rPr>
-      </w:pPr>
-      <w:r>
-        <w:rPr>
-          <w:rFonts w:ascii="Cambria" w:hAnsi="Cambria"/>
-        </w:rPr>
-        <w:t xml:space="preserve"> </w:t>
-      </w:r>
-    </w:p>
-    <w:p>
-      <w:pPr>
-        <w:ind w:firstLine="288"/>
-        <w:rPr>
-          <w:rFonts w:ascii="Cambria" w:hAnsi="Cambria"/>
-        </w:rPr>
-      </w:pPr>
-      <w:r>
-        <w:rPr>
-          <w:rFonts w:ascii="Cambria" w:hAnsi="Cambria"/>
-        </w:rPr>
-        <w:t xml:space="preserve">1997/01, B.S. Biology, Union College </w:t>
-      </w:r>
-    </w:p>
-    <w:p>
-      <w:pPr>
-        <w:ind w:firstLine="720"/>
-        <w:rPr>
-          <w:rFonts w:ascii="Cambria" w:hAnsi="Cambria"/>
-        </w:rPr>
-      </w:pPr>
-      <w:r>
-        <w:rPr>
-          <w:rFonts w:ascii="Cambria" w:hAnsi="Cambria"/>
-        </w:rPr>
-        <w:t>Graduated Cum Laude with Academic and</w:t>
-      </w:r>
-      <w:r>
-        <w:rPr>
-          <w:rFonts w:ascii="Cambria" w:hAnsi="Cambria"/>
-        </w:rPr>
-        <w:t xml:space="preserve"> </w:t>
-      </w:r>
-      <w:r>
-        <w:rPr>
-          <w:rFonts w:ascii="Cambria" w:hAnsi="Cambria"/>
-        </w:rPr>
-        <w:t>Departmental Honors</w:t>
-      </w:r>
-    </w:p>
-    <w:p>
-      <w:pPr>
-        <w:rPr>
-          <w:rFonts w:ascii="Cambria" w:hAnsi="Cambria"/>
-        </w:rPr>
-      </w:pPr>
-    </w:p>
-    <w:p>
-      <w:pPr>
-        <w:rPr>
-          <w:rFonts w:ascii="Cambria" w:hAnsi="Cambria"/>
-        </w:rPr>
-      </w:pPr>
-      <w:r>
-        <w:rPr>
-          <w:rFonts w:ascii="Cambria" w:hAnsi="Cambria"/>
-        </w:rPr>
-        <w:t>PROFESSIONAL EXPERIENCE</w:t>
+      <w:r>
+        <w:rPr>
+          <w:rFonts w:ascii="Cambria" w:hAnsi="Cambria"/>
+        </w:rPr>
+        <w:t xml:space="preserve">, MJ Braun, K </w:t>
+      </w:r>
+      <w:proofErr w:type="spellStart"/>
+      <w:r>
+        <w:rPr>
+          <w:rFonts w:ascii="Cambria" w:hAnsi="Cambria"/>
+        </w:rPr>
+        <w:t>Wurdack</w:t>
+      </w:r>
+      <w:proofErr w:type="spellEnd"/>
+      <w:r>
+        <w:rPr>
+          <w:rFonts w:ascii="Cambria" w:hAnsi="Cambria"/>
+        </w:rPr>
+        <w:t xml:space="preserve">, W </w:t>
+      </w:r>
+      <w:proofErr w:type="spellStart"/>
+      <w:r>
+        <w:rPr>
+          <w:rFonts w:ascii="Cambria" w:hAnsi="Cambria"/>
+        </w:rPr>
+        <w:t>Wcislo</w:t>
+      </w:r>
+      <w:proofErr w:type="spellEnd"/>
+      <w:r>
+        <w:rPr>
+          <w:rFonts w:ascii="Cambria" w:hAnsi="Cambria"/>
+        </w:rPr>
+        <w:t xml:space="preserve">, </w:t>
+      </w:r>
+      <w:proofErr w:type="gramStart"/>
+      <w:r>
+        <w:rPr>
+          <w:rFonts w:ascii="Cambria" w:hAnsi="Cambria"/>
+        </w:rPr>
+        <w:t>J  Maldonado</w:t>
+      </w:r>
+      <w:proofErr w:type="gramEnd"/>
+      <w:r>
+        <w:rPr>
+          <w:rFonts w:ascii="Cambria" w:hAnsi="Cambria"/>
+        </w:rPr>
+        <w:t>, K</w:t>
+      </w:r>
+    </w:p>
+    <w:p>
+      <w:pPr>
+        <w:ind w:firstLine="288"/>
+        <w:rPr>
+          <w:rFonts w:ascii="Cambria" w:hAnsi="Cambria"/>
+        </w:rPr>
+      </w:pPr>
+      <w:proofErr w:type="spellStart"/>
+      <w:r>
+        <w:rPr>
+          <w:rFonts w:ascii="Cambria" w:hAnsi="Cambria"/>
+        </w:rPr>
+        <w:t>Helgen</w:t>
+      </w:r>
+      <w:proofErr w:type="spellEnd"/>
+      <w:r>
+        <w:rPr>
+          <w:rFonts w:ascii="Cambria" w:hAnsi="Cambria"/>
+        </w:rPr>
+        <w:t xml:space="preserve">, S Brady, M Cummings, TC Glenn, BC Faircloth, RT </w:t>
+      </w:r>
+      <w:proofErr w:type="spellStart"/>
+      <w:r>
+        <w:rPr>
+          <w:rFonts w:ascii="Cambria" w:hAnsi="Cambria"/>
+        </w:rPr>
+        <w:t>Brumeld</w:t>
+      </w:r>
+      <w:proofErr w:type="spellEnd"/>
+      <w:r>
+        <w:rPr>
+          <w:rFonts w:ascii="Cambria" w:hAnsi="Cambria"/>
+        </w:rPr>
+        <w:t>, E Braun, JC</w:t>
+      </w:r>
+    </w:p>
+    <w:p>
+      <w:pPr>
+        <w:ind w:firstLine="288"/>
+        <w:rPr>
+          <w:rFonts w:ascii="Cambria" w:hAnsi="Cambria"/>
+        </w:rPr>
+      </w:pPr>
+      <w:r>
+        <w:rPr>
+          <w:rFonts w:ascii="Cambria" w:hAnsi="Cambria"/>
+        </w:rPr>
+        <w:t xml:space="preserve">McCormack, NG Crawford, N </w:t>
+      </w:r>
+      <w:r>
+        <w:rPr>
+          <w:rFonts w:ascii="Cambria" w:hAnsi="Cambria"/>
+        </w:rPr>
+        <w:t>White. $100,000.</w:t>
+      </w:r>
+    </w:p>
+    <w:p>
+      <w:pPr>
+        <w:rPr>
+          <w:rFonts w:ascii="Cambria" w:hAnsi="Cambria"/>
+        </w:rPr>
+      </w:pPr>
+    </w:p>
+    <w:p>
+      <w:pPr>
+        <w:ind w:firstLine="288"/>
+        <w:rPr>
+          <w:rFonts w:ascii="Cambria" w:hAnsi="Cambria"/>
+        </w:rPr>
+      </w:pPr>
+      <w:r>
+        <w:rPr>
+          <w:rFonts w:ascii="Cambria" w:hAnsi="Cambria"/>
+        </w:rPr>
+        <w:t>2011 - Next-generation Sequen</w:t>
+      </w:r>
+      <w:r>
+        <w:rPr>
+          <w:rFonts w:ascii="Cambria" w:hAnsi="Cambria"/>
+        </w:rPr>
+        <w:t xml:space="preserve">cing Small Grant. Phylogenetic </w:t>
+      </w:r>
+      <w:r>
+        <w:rPr>
+          <w:rFonts w:ascii="Cambria" w:hAnsi="Cambria"/>
+        </w:rPr>
+        <w:t>utility of</w:t>
+      </w:r>
+    </w:p>
+    <w:p>
+      <w:pPr>
+        <w:ind w:firstLine="288"/>
+        <w:rPr>
+          <w:rFonts w:ascii="Cambria" w:hAnsi="Cambria"/>
+        </w:rPr>
+      </w:pPr>
+      <w:proofErr w:type="gramStart"/>
+      <w:r>
+        <w:rPr>
+          <w:rFonts w:ascii="Cambria" w:hAnsi="Cambria"/>
+        </w:rPr>
+        <w:t>ultra</w:t>
+      </w:r>
+      <w:proofErr w:type="gramEnd"/>
+      <w:r>
+        <w:rPr>
+          <w:rFonts w:ascii="Cambria" w:hAnsi="Cambria"/>
+        </w:rPr>
+        <w:t>- conserved elements for the avian tree of life.  MJ Braun, ND White,</w:t>
+      </w:r>
+    </w:p>
+    <w:p>
+      <w:pPr>
+        <w:ind w:firstLine="288"/>
+        <w:rPr>
+          <w:rFonts w:ascii="Cambria" w:hAnsi="Cambria"/>
+        </w:rPr>
+      </w:pPr>
+      <w:r>
+        <w:rPr>
+          <w:rFonts w:ascii="Cambria" w:hAnsi="Cambria"/>
+        </w:rPr>
+        <w:t xml:space="preserve">TC Glenn, BC Faircloth, RT </w:t>
+      </w:r>
+      <w:proofErr w:type="spellStart"/>
+      <w:r>
+        <w:rPr>
+          <w:rFonts w:ascii="Cambria" w:hAnsi="Cambria"/>
+        </w:rPr>
+        <w:t>Brumeld</w:t>
+      </w:r>
+      <w:proofErr w:type="spellEnd"/>
+      <w:r>
+        <w:rPr>
+          <w:rFonts w:ascii="Cambria" w:hAnsi="Cambria"/>
+        </w:rPr>
+        <w:t xml:space="preserve">, </w:t>
+      </w:r>
+      <w:proofErr w:type="gramStart"/>
+      <w:r>
+        <w:rPr>
+          <w:rFonts w:ascii="Cambria" w:hAnsi="Cambria"/>
+        </w:rPr>
+        <w:t>EL  Braun</w:t>
+      </w:r>
+      <w:proofErr w:type="gramEnd"/>
+      <w:r>
+        <w:rPr>
+          <w:rFonts w:ascii="Cambria" w:hAnsi="Cambria"/>
+        </w:rPr>
+        <w:t>, JE McCormack, NG Crawford.</w:t>
+      </w:r>
+    </w:p>
+    <w:p>
+      <w:pPr>
+        <w:ind w:firstLine="288"/>
+        <w:rPr>
+          <w:rFonts w:ascii="Cambria" w:hAnsi="Cambria"/>
+        </w:rPr>
+      </w:pPr>
+      <w:r>
+        <w:rPr>
+          <w:rFonts w:ascii="Cambria" w:hAnsi="Cambria"/>
+        </w:rPr>
+        <w:t>$10,000</w:t>
+      </w:r>
+    </w:p>
+    <w:p>
+      <w:pPr>
+        <w:rPr>
+          <w:rFonts w:ascii="Cambria" w:hAnsi="Cambria"/>
+        </w:rPr>
+      </w:pPr>
+    </w:p>
+    <w:p>
+      <w:pPr>
+        <w:ind w:firstLine="288"/>
+        <w:rPr>
+          <w:rFonts w:ascii="Cambria" w:hAnsi="Cambria"/>
+        </w:rPr>
+      </w:pPr>
+      <w:r>
+        <w:rPr>
+          <w:rFonts w:ascii="Cambria" w:hAnsi="Cambria"/>
+        </w:rPr>
+        <w:t>2011 - Amazon Education Re</w:t>
+      </w:r>
+      <w:r>
+        <w:rPr>
+          <w:rFonts w:ascii="Cambria" w:hAnsi="Cambria"/>
+        </w:rPr>
+        <w:t xml:space="preserve">search Grant (aws.amazon.com), </w:t>
+      </w:r>
+      <w:r>
+        <w:rPr>
+          <w:rFonts w:ascii="Cambria" w:hAnsi="Cambria"/>
+        </w:rPr>
+        <w:t>Computational</w:t>
+      </w:r>
+    </w:p>
+    <w:p>
+      <w:pPr>
+        <w:ind w:firstLine="288"/>
+        <w:rPr>
+          <w:rFonts w:ascii="Cambria" w:hAnsi="Cambria"/>
+        </w:rPr>
+      </w:pPr>
+      <w:r>
+        <w:rPr>
+          <w:rFonts w:ascii="Cambria" w:hAnsi="Cambria"/>
+        </w:rPr>
+        <w:t>Resources. BC Faircloth, NG Crawford</w:t>
+      </w:r>
+      <w:proofErr w:type="gramStart"/>
+      <w:r>
+        <w:rPr>
+          <w:rFonts w:ascii="Cambria" w:hAnsi="Cambria"/>
+        </w:rPr>
+        <w:t>,  JE</w:t>
+      </w:r>
+      <w:proofErr w:type="gramEnd"/>
+      <w:r>
+        <w:rPr>
+          <w:rFonts w:ascii="Cambria" w:hAnsi="Cambria"/>
+        </w:rPr>
+        <w:t xml:space="preserve"> McCormack. $10,000.</w:t>
+      </w:r>
+    </w:p>
+    <w:p>
+      <w:pPr>
+        <w:rPr>
+          <w:rFonts w:ascii="Cambria" w:hAnsi="Cambria"/>
+        </w:rPr>
+      </w:pPr>
+    </w:p>
+    <w:p>
+      <w:pPr>
+        <w:ind w:firstLine="288"/>
+        <w:rPr>
+          <w:rFonts w:ascii="Cambria" w:hAnsi="Cambria"/>
+        </w:rPr>
+      </w:pPr>
+      <w:r>
+        <w:rPr>
+          <w:rFonts w:ascii="Cambria" w:hAnsi="Cambria"/>
+        </w:rPr>
+        <w:t>2010 - Amazon Education Re</w:t>
+      </w:r>
+      <w:r>
+        <w:rPr>
+          <w:rFonts w:ascii="Cambria" w:hAnsi="Cambria"/>
+        </w:rPr>
+        <w:t xml:space="preserve">search Grant (aws.amazon.com), </w:t>
+      </w:r>
+      <w:r>
+        <w:rPr>
+          <w:rFonts w:ascii="Cambria" w:hAnsi="Cambria"/>
+        </w:rPr>
+        <w:t>Computational</w:t>
+      </w:r>
+    </w:p>
+    <w:p>
+      <w:pPr>
+        <w:ind w:firstLine="288"/>
+        <w:rPr>
+          <w:rFonts w:ascii="Cambria" w:hAnsi="Cambria"/>
+        </w:rPr>
+      </w:pPr>
+      <w:r>
+        <w:rPr>
+          <w:rFonts w:ascii="Cambria" w:hAnsi="Cambria"/>
+        </w:rPr>
+        <w:t>Resourc</w:t>
+      </w:r>
+      <w:r>
+        <w:rPr>
+          <w:rFonts w:ascii="Cambria" w:hAnsi="Cambria"/>
+        </w:rPr>
+        <w:t xml:space="preserve">es. </w:t>
+      </w:r>
+      <w:proofErr w:type="gramStart"/>
+      <w:r>
+        <w:rPr>
+          <w:rFonts w:ascii="Cambria" w:hAnsi="Cambria"/>
+        </w:rPr>
+        <w:t xml:space="preserve">NG Crawford, BC Faircloth, </w:t>
+      </w:r>
+      <w:r>
+        <w:rPr>
+          <w:rFonts w:ascii="Cambria" w:hAnsi="Cambria"/>
+        </w:rPr>
+        <w:t>TC Glenn.</w:t>
+      </w:r>
+      <w:proofErr w:type="gramEnd"/>
+      <w:r>
+        <w:rPr>
+          <w:rFonts w:ascii="Cambria" w:hAnsi="Cambria"/>
+        </w:rPr>
+        <w:t xml:space="preserve"> $7,500.</w:t>
+      </w:r>
+    </w:p>
+    <w:p>
+      <w:pPr>
+        <w:rPr>
+          <w:rFonts w:ascii="Cambria" w:hAnsi="Cambria"/>
+        </w:rPr>
+      </w:pPr>
+    </w:p>
+    <w:p>
+      <w:pPr>
+        <w:ind w:firstLine="288"/>
+        <w:rPr>
+          <w:rFonts w:ascii="Cambria" w:hAnsi="Cambria"/>
+        </w:rPr>
+      </w:pPr>
+      <w:r>
+        <w:rPr>
+          <w:rFonts w:ascii="Cambria" w:hAnsi="Cambria"/>
+        </w:rPr>
+        <w:t>2010 - Doctoral Dissertation Improvement Grant (NSF).  NG Crawford, C</w:t>
+      </w:r>
+    </w:p>
+    <w:p>
+      <w:pPr>
+        <w:ind w:firstLine="288"/>
+        <w:rPr>
+          <w:rFonts w:ascii="Cambria" w:hAnsi="Cambria"/>
+        </w:rPr>
+      </w:pPr>
+      <w:r>
+        <w:rPr>
+          <w:rFonts w:ascii="Cambria" w:hAnsi="Cambria"/>
+        </w:rPr>
+        <w:t>Schneider. $15,000.</w:t>
+      </w:r>
+    </w:p>
+    <w:p>
+      <w:pPr>
+        <w:rPr>
+          <w:rFonts w:ascii="Cambria" w:hAnsi="Cambria"/>
+        </w:rPr>
+      </w:pPr>
+    </w:p>
+    <w:p>
+      <w:pPr>
+        <w:ind w:firstLine="288"/>
+        <w:rPr>
+          <w:rFonts w:ascii="Cambria" w:hAnsi="Cambria"/>
+        </w:rPr>
+      </w:pPr>
+      <w:r>
+        <w:rPr>
+          <w:rFonts w:ascii="Cambria" w:hAnsi="Cambria"/>
+        </w:rPr>
+        <w:t>2009 - Theodore Roosevelt Mem</w:t>
+      </w:r>
+      <w:r>
+        <w:rPr>
+          <w:rFonts w:ascii="Cambria" w:hAnsi="Cambria"/>
+        </w:rPr>
+        <w:t xml:space="preserve">orial Fund (American Museum of </w:t>
+      </w:r>
+      <w:r>
+        <w:rPr>
+          <w:rFonts w:ascii="Cambria" w:hAnsi="Cambria"/>
+        </w:rPr>
+        <w:t>Natural</w:t>
+      </w:r>
+    </w:p>
+    <w:p>
+      <w:pPr>
+        <w:ind w:firstLine="288"/>
+        <w:rPr>
+          <w:rFonts w:ascii="Cambria" w:hAnsi="Cambria"/>
+        </w:rPr>
+      </w:pPr>
+      <w:proofErr w:type="gramStart"/>
+      <w:r>
+        <w:rPr>
+          <w:rFonts w:ascii="Cambria" w:hAnsi="Cambria"/>
+        </w:rPr>
+        <w:t xml:space="preserve">History) </w:t>
+      </w:r>
+      <w:proofErr w:type="spellStart"/>
+      <w:r>
+        <w:rPr>
+          <w:rFonts w:ascii="Cambria" w:hAnsi="Cambria"/>
+        </w:rPr>
+        <w:t>labwork</w:t>
+      </w:r>
+      <w:proofErr w:type="spellEnd"/>
+      <w:r>
+        <w:rPr>
+          <w:rFonts w:ascii="Cambria" w:hAnsi="Cambria"/>
+        </w:rPr>
+        <w:t>/fieldwork.</w:t>
+      </w:r>
+      <w:proofErr w:type="gramEnd"/>
+      <w:r>
+        <w:rPr>
+          <w:rFonts w:ascii="Cambria" w:hAnsi="Cambria"/>
+        </w:rPr>
+        <w:t xml:space="preserve"> $1,500.</w:t>
+      </w:r>
+    </w:p>
+    <w:p>
+      <w:pPr>
+        <w:rPr>
+          <w:rFonts w:ascii="Cambria" w:hAnsi="Cambria"/>
+        </w:rPr>
+      </w:pPr>
+    </w:p>
+    <w:p>
+      <w:pPr>
+        <w:ind w:firstLine="288"/>
+        <w:rPr>
+          <w:rFonts w:ascii="Cambria" w:hAnsi="Cambria"/>
+        </w:rPr>
+      </w:pPr>
+      <w:r>
+        <w:rPr>
+          <w:rFonts w:ascii="Cambria" w:hAnsi="Cambria"/>
+        </w:rPr>
+        <w:t xml:space="preserve">2005 - Theodore Roosevelt Memorial Fund (American Museum </w:t>
+      </w:r>
+      <w:proofErr w:type="gramStart"/>
+      <w:r>
+        <w:rPr>
+          <w:rFonts w:ascii="Cambria" w:hAnsi="Cambria"/>
+        </w:rPr>
+        <w:t>of  Natural</w:t>
+      </w:r>
+      <w:proofErr w:type="gramEnd"/>
+    </w:p>
+    <w:p>
+      <w:pPr>
+        <w:ind w:firstLine="288"/>
+        <w:rPr>
+          <w:rFonts w:ascii="Cambria" w:hAnsi="Cambria"/>
+        </w:rPr>
+      </w:pPr>
+      <w:proofErr w:type="gramStart"/>
+      <w:r>
+        <w:rPr>
+          <w:rFonts w:ascii="Cambria" w:hAnsi="Cambria"/>
+        </w:rPr>
+        <w:t xml:space="preserve">History) </w:t>
+      </w:r>
+      <w:proofErr w:type="spellStart"/>
+      <w:r>
+        <w:rPr>
+          <w:rFonts w:ascii="Cambria" w:hAnsi="Cambria"/>
+        </w:rPr>
+        <w:t>labwork</w:t>
+      </w:r>
+      <w:proofErr w:type="spellEnd"/>
+      <w:r>
+        <w:rPr>
+          <w:rFonts w:ascii="Cambria" w:hAnsi="Cambria"/>
+        </w:rPr>
+        <w:t>/fieldwork.</w:t>
+      </w:r>
+      <w:proofErr w:type="gramEnd"/>
+      <w:r>
+        <w:rPr>
+          <w:rFonts w:ascii="Cambria" w:hAnsi="Cambria"/>
+        </w:rPr>
+        <w:t xml:space="preserve"> $1,960.</w:t>
+      </w:r>
+    </w:p>
+    <w:p>
+      <w:pPr>
+        <w:rPr>
+          <w:rFonts w:ascii="Cambria" w:hAnsi="Cambria"/>
+        </w:rPr>
+      </w:pPr>
+    </w:p>
+    <w:p>
+      <w:pPr>
+        <w:ind w:firstLine="288"/>
+        <w:rPr>
+          <w:rFonts w:ascii="Cambria" w:hAnsi="Cambria"/>
+        </w:rPr>
+      </w:pPr>
+      <w:r>
+        <w:rPr>
+          <w:rFonts w:ascii="Cambria" w:hAnsi="Cambria"/>
+        </w:rPr>
+        <w:t xml:space="preserve">2005 - Harry E. </w:t>
+      </w:r>
+      <w:proofErr w:type="spellStart"/>
+      <w:r>
+        <w:rPr>
+          <w:rFonts w:ascii="Cambria" w:hAnsi="Cambria"/>
+        </w:rPr>
+        <w:t>Hamber</w:t>
+      </w:r>
+      <w:proofErr w:type="spellEnd"/>
+      <w:r>
+        <w:rPr>
+          <w:rFonts w:ascii="Cambria" w:hAnsi="Cambria"/>
+        </w:rPr>
+        <w:t xml:space="preserve"> Memorial Scholarship, tuition. $1,400.</w:t>
+      </w:r>
+    </w:p>
+    <w:p>
+      <w:pPr>
+        <w:rPr>
+          <w:rFonts w:ascii="Cambria" w:hAnsi="Cambria"/>
+        </w:rPr>
+      </w:pPr>
+    </w:p>
+    <w:p>
+      <w:pPr>
+        <w:ind w:firstLine="288"/>
+        <w:rPr>
+          <w:rFonts w:ascii="Cambria" w:hAnsi="Cambria"/>
+        </w:rPr>
+      </w:pPr>
+      <w:r>
+        <w:rPr>
+          <w:rFonts w:ascii="Cambria" w:hAnsi="Cambria"/>
+        </w:rPr>
+        <w:t>2000 - IEF Grant, thesis research. $100.</w:t>
+      </w:r>
+    </w:p>
+    <w:p>
+      <w:pPr>
+        <w:rPr>
+          <w:rFonts w:ascii="Cambria" w:hAnsi="Cambria"/>
+        </w:rPr>
+      </w:pPr>
+    </w:p>
+    <w:p>
+      <w:pPr>
+        <w:ind w:firstLine="288"/>
+        <w:rPr>
+          <w:rFonts w:ascii="Cambria" w:hAnsi="Cambria"/>
+        </w:rPr>
+      </w:pPr>
+      <w:r>
+        <w:rPr>
+          <w:rFonts w:ascii="Cambria" w:hAnsi="Cambria"/>
+        </w:rPr>
+        <w:t>2000 - NYSEP Grant, summer stipend. $1,700.</w:t>
+      </w:r>
+    </w:p>
+    <w:p>
+      <w:pPr>
+        <w:rPr>
+          <w:rFonts w:ascii="Cambria" w:hAnsi="Cambria"/>
+        </w:rPr>
+      </w:pPr>
+    </w:p>
+    <w:p>
+      <w:pPr>
+        <w:ind w:firstLine="288"/>
+        <w:rPr>
+          <w:rFonts w:ascii="Cambria" w:hAnsi="Cambria"/>
+        </w:rPr>
+      </w:pPr>
+      <w:r>
+        <w:rPr>
+          <w:rFonts w:ascii="Cambria" w:hAnsi="Cambria"/>
+        </w:rPr>
+        <w:t>1999 - Booth - Ferris Grant, summer stipend. $1,700.</w:t>
+      </w:r>
+    </w:p>
+    <w:p>
+      <w:pPr>
+        <w:rPr>
+          <w:rFonts w:ascii="Cambria" w:hAnsi="Cambria"/>
+        </w:rPr>
+      </w:pPr>
+    </w:p>
+    <w:p>
+      <w:pPr>
+        <w:rPr>
+          <w:rFonts w:ascii="Cambria" w:hAnsi="Cambria"/>
+        </w:rPr>
+      </w:pPr>
+      <w:r>
+        <w:rPr>
+          <w:rFonts w:ascii="Cambria" w:hAnsi="Cambria"/>
+        </w:rPr>
+        <w:t>PUBLICATIONS</w:t>
       </w:r>
     </w:p>
     <w:p>
@@ -551,1850 +2415,6 @@
           <w:rFonts w:ascii="Cambria" w:hAnsi="Cambria"/>
         </w:rPr>
       </w:pPr>
-      <w:r>
-        <w:rPr>
-          <w:rFonts w:ascii="Cambria" w:hAnsi="Cambria"/>
-        </w:rPr>
-        <w:t xml:space="preserve">2012 - Computational Genomics Post Doctoral Fellow. </w:t>
-      </w:r>
-      <w:proofErr w:type="gramStart"/>
-      <w:r>
-        <w:rPr>
-          <w:rFonts w:ascii="Cambria" w:hAnsi="Cambria"/>
-        </w:rPr>
-        <w:t>California Academy of Sciences.</w:t>
-      </w:r>
-      <w:proofErr w:type="gramEnd"/>
-    </w:p>
-    <w:p>
-      <w:pPr>
-        <w:rPr>
-          <w:rFonts w:ascii="Cambria" w:hAnsi="Cambria"/>
-        </w:rPr>
-      </w:pPr>
-    </w:p>
-    <w:p>
-      <w:pPr>
-        <w:ind w:firstLine="288"/>
-        <w:rPr>
-          <w:rFonts w:ascii="Cambria" w:hAnsi="Cambria"/>
-        </w:rPr>
-      </w:pPr>
-      <w:proofErr w:type="gramStart"/>
-      <w:r>
-        <w:rPr>
-          <w:rFonts w:ascii="Cambria" w:hAnsi="Cambria"/>
-        </w:rPr>
-        <w:t>2007-2011 Teaching Fellow</w:t>
-      </w:r>
-      <w:proofErr w:type="gramEnd"/>
-      <w:r>
-        <w:rPr>
-          <w:rFonts w:ascii="Cambria" w:hAnsi="Cambria"/>
-        </w:rPr>
-        <w:t>, B</w:t>
-      </w:r>
-      <w:r>
-        <w:rPr>
-          <w:rFonts w:ascii="Cambria" w:hAnsi="Cambria"/>
-        </w:rPr>
-        <w:t xml:space="preserve">oston University: Introductory </w:t>
-      </w:r>
-      <w:r>
-        <w:rPr>
-          <w:rFonts w:ascii="Cambria" w:hAnsi="Cambria"/>
-        </w:rPr>
-        <w:t>Biology,</w:t>
-      </w:r>
-    </w:p>
-    <w:p>
-      <w:pPr>
-        <w:ind w:firstLine="288"/>
-        <w:rPr>
-          <w:rFonts w:ascii="Cambria" w:hAnsi="Cambria"/>
-        </w:rPr>
-      </w:pPr>
-      <w:r>
-        <w:rPr>
-          <w:rFonts w:ascii="Cambria" w:hAnsi="Cambria"/>
-        </w:rPr>
-        <w:t>Genetics, Evolution, Animal Behavior</w:t>
-      </w:r>
-    </w:p>
-    <w:p>
-      <w:pPr>
-        <w:rPr>
-          <w:rFonts w:ascii="Cambria" w:hAnsi="Cambria"/>
-        </w:rPr>
-      </w:pPr>
-    </w:p>
-    <w:p>
-      <w:pPr>
-        <w:ind w:firstLine="288"/>
-        <w:rPr>
-          <w:rFonts w:ascii="Cambria" w:hAnsi="Cambria"/>
-        </w:rPr>
-      </w:pPr>
-      <w:r>
-        <w:rPr>
-          <w:rFonts w:ascii="Cambria" w:hAnsi="Cambria"/>
-        </w:rPr>
-        <w:t xml:space="preserve">2007 - South Carolina, </w:t>
-      </w:r>
-      <w:proofErr w:type="gramStart"/>
-      <w:r>
-        <w:rPr>
-          <w:rFonts w:ascii="Cambria" w:hAnsi="Cambria"/>
-        </w:rPr>
-        <w:t>Summer</w:t>
-      </w:r>
-      <w:proofErr w:type="gramEnd"/>
-      <w:r>
-        <w:rPr>
-          <w:rFonts w:ascii="Cambria" w:hAnsi="Cambria"/>
-        </w:rPr>
-        <w:t xml:space="preserve">, </w:t>
-      </w:r>
-      <w:r>
-        <w:rPr>
-          <w:rFonts w:ascii="Cambria" w:hAnsi="Cambria"/>
-        </w:rPr>
-        <w:t xml:space="preserve">6 months, Research Technician, </w:t>
-      </w:r>
-      <w:r>
-        <w:rPr>
-          <w:rFonts w:ascii="Cambria" w:hAnsi="Cambria"/>
-        </w:rPr>
-        <w:t>supervised by</w:t>
-      </w:r>
-    </w:p>
-    <w:p>
-      <w:pPr>
-        <w:ind w:firstLine="288"/>
-        <w:rPr>
-          <w:rFonts w:ascii="Cambria" w:hAnsi="Cambria"/>
-        </w:rPr>
-      </w:pPr>
-      <w:r>
-        <w:rPr>
-          <w:rFonts w:ascii="Cambria" w:hAnsi="Cambria"/>
-        </w:rPr>
-        <w:t>Travis Glenn</w:t>
-      </w:r>
-    </w:p>
-    <w:p>
-      <w:pPr>
-        <w:rPr>
-          <w:rFonts w:ascii="Cambria" w:hAnsi="Cambria"/>
-        </w:rPr>
-      </w:pPr>
-    </w:p>
-    <w:p>
-      <w:pPr>
-        <w:ind w:firstLine="288"/>
-        <w:rPr>
-          <w:rFonts w:ascii="Cambria" w:hAnsi="Cambria"/>
-        </w:rPr>
-      </w:pPr>
-      <w:r>
-        <w:rPr>
-          <w:rFonts w:ascii="Cambria" w:hAnsi="Cambria"/>
-        </w:rPr>
-        <w:t xml:space="preserve">2006 - South Carolina, </w:t>
-      </w:r>
-      <w:proofErr w:type="gramStart"/>
-      <w:r>
-        <w:rPr>
-          <w:rFonts w:ascii="Cambria" w:hAnsi="Cambria"/>
-        </w:rPr>
-        <w:t>Summer</w:t>
-      </w:r>
-      <w:proofErr w:type="gramEnd"/>
-      <w:r>
-        <w:rPr>
-          <w:rFonts w:ascii="Cambria" w:hAnsi="Cambria"/>
-        </w:rPr>
-        <w:t>, 6 weeks, Microsatellite loci preparation at</w:t>
-      </w:r>
-    </w:p>
-    <w:p>
-      <w:pPr>
-        <w:ind w:firstLine="288"/>
-        <w:rPr>
-          <w:rFonts w:ascii="Cambria" w:hAnsi="Cambria"/>
-        </w:rPr>
-      </w:pPr>
-      <w:proofErr w:type="gramStart"/>
-      <w:r>
-        <w:rPr>
-          <w:rFonts w:ascii="Cambria" w:hAnsi="Cambria"/>
-        </w:rPr>
-        <w:t>the</w:t>
-      </w:r>
-      <w:proofErr w:type="gramEnd"/>
-      <w:r>
-        <w:rPr>
-          <w:rFonts w:ascii="Cambria" w:hAnsi="Cambria"/>
-        </w:rPr>
-        <w:t xml:space="preserve"> Savannah River Ecology Laboratory, supervised  by Travis Glenn</w:t>
-      </w:r>
-    </w:p>
-    <w:p>
-      <w:pPr>
-        <w:rPr>
-          <w:rFonts w:ascii="Cambria" w:hAnsi="Cambria"/>
-        </w:rPr>
-      </w:pPr>
-    </w:p>
-    <w:p>
-      <w:pPr>
-        <w:ind w:firstLine="288"/>
-        <w:rPr>
-          <w:rFonts w:ascii="Cambria" w:hAnsi="Cambria"/>
-        </w:rPr>
-      </w:pPr>
-      <w:r>
-        <w:rPr>
-          <w:rFonts w:ascii="Cambria" w:hAnsi="Cambria"/>
-        </w:rPr>
-        <w:t>2004/2005 - Graduate Teaching Assistant, SDSU, Int</w:t>
-      </w:r>
-      <w:r>
-        <w:rPr>
-          <w:rFonts w:ascii="Cambria" w:hAnsi="Cambria"/>
-        </w:rPr>
-        <w:t xml:space="preserve">roductory </w:t>
-      </w:r>
-      <w:r>
-        <w:rPr>
-          <w:rFonts w:ascii="Cambria" w:hAnsi="Cambria"/>
-        </w:rPr>
-        <w:t>Biology and</w:t>
-      </w:r>
-    </w:p>
-    <w:p>
-      <w:pPr>
-        <w:ind w:firstLine="288"/>
-        <w:rPr>
-          <w:rFonts w:ascii="Cambria" w:hAnsi="Cambria"/>
-        </w:rPr>
-      </w:pPr>
-      <w:r>
-        <w:rPr>
-          <w:rFonts w:ascii="Cambria" w:hAnsi="Cambria"/>
-        </w:rPr>
-        <w:t>Introductory Zoology</w:t>
-      </w:r>
-    </w:p>
-    <w:p>
-      <w:pPr>
-        <w:rPr>
-          <w:rFonts w:ascii="Cambria" w:hAnsi="Cambria"/>
-        </w:rPr>
-      </w:pPr>
-    </w:p>
-    <w:p>
-      <w:pPr>
-        <w:ind w:firstLine="288"/>
-        <w:rPr>
-          <w:rFonts w:ascii="Cambria" w:hAnsi="Cambria"/>
-        </w:rPr>
-      </w:pPr>
-      <w:r>
-        <w:rPr>
-          <w:rFonts w:ascii="Cambria" w:hAnsi="Cambria"/>
-        </w:rPr>
-        <w:t xml:space="preserve">2004 - Research Assistant, SDSU, </w:t>
-      </w:r>
-      <w:proofErr w:type="gramStart"/>
-      <w:r>
-        <w:rPr>
-          <w:rFonts w:ascii="Cambria" w:hAnsi="Cambria"/>
-        </w:rPr>
-        <w:t>Advisor</w:t>
-      </w:r>
-      <w:proofErr w:type="gramEnd"/>
-      <w:r>
-        <w:rPr>
-          <w:rFonts w:ascii="Cambria" w:hAnsi="Cambria"/>
-        </w:rPr>
-        <w:t xml:space="preserve">: </w:t>
-      </w:r>
-      <w:proofErr w:type="spellStart"/>
-      <w:r>
-        <w:rPr>
-          <w:rFonts w:ascii="Cambria" w:hAnsi="Cambria"/>
-        </w:rPr>
-        <w:t>Tod</w:t>
-      </w:r>
-      <w:proofErr w:type="spellEnd"/>
-      <w:r>
-        <w:rPr>
-          <w:rFonts w:ascii="Cambria" w:hAnsi="Cambria"/>
-        </w:rPr>
-        <w:t xml:space="preserve"> Reeder</w:t>
-      </w:r>
-    </w:p>
-    <w:p>
-      <w:pPr>
-        <w:rPr>
-          <w:rFonts w:ascii="Cambria" w:hAnsi="Cambria"/>
-        </w:rPr>
-      </w:pPr>
-    </w:p>
-    <w:p>
-      <w:pPr>
-        <w:ind w:firstLine="288"/>
-        <w:rPr>
-          <w:rFonts w:ascii="Cambria" w:hAnsi="Cambria"/>
-        </w:rPr>
-      </w:pPr>
-      <w:r>
-        <w:rPr>
-          <w:rFonts w:ascii="Cambria" w:hAnsi="Cambria"/>
-        </w:rPr>
-        <w:t xml:space="preserve">2002/03 - Research Associate, Boston </w:t>
-      </w:r>
-      <w:proofErr w:type="spellStart"/>
-      <w:r>
-        <w:rPr>
-          <w:rFonts w:ascii="Cambria" w:hAnsi="Cambria"/>
-        </w:rPr>
-        <w:t>Biochem</w:t>
-      </w:r>
-      <w:proofErr w:type="spellEnd"/>
-    </w:p>
-    <w:p>
-      <w:pPr>
-        <w:rPr>
-          <w:rFonts w:ascii="Cambria" w:hAnsi="Cambria"/>
-        </w:rPr>
-      </w:pPr>
-    </w:p>
-    <w:p>
-      <w:pPr>
-        <w:ind w:firstLine="288"/>
-        <w:rPr>
-          <w:rFonts w:ascii="Cambria" w:hAnsi="Cambria"/>
-        </w:rPr>
-      </w:pPr>
-      <w:r>
-        <w:rPr>
-          <w:rFonts w:ascii="Cambria" w:hAnsi="Cambria"/>
-        </w:rPr>
-        <w:t>2001 - Research Associate, Pfizer Pharmaceuticals</w:t>
-      </w:r>
-    </w:p>
-    <w:p>
-      <w:pPr>
-        <w:rPr>
-          <w:rFonts w:ascii="Cambria" w:hAnsi="Cambria"/>
-        </w:rPr>
-      </w:pPr>
-    </w:p>
-    <w:p>
-      <w:pPr>
-        <w:ind w:firstLine="288"/>
-        <w:rPr>
-          <w:rFonts w:ascii="Cambria" w:hAnsi="Cambria"/>
-        </w:rPr>
-      </w:pPr>
-      <w:r>
-        <w:rPr>
-          <w:rFonts w:ascii="Cambria" w:hAnsi="Cambria"/>
-        </w:rPr>
-        <w:t>2001 - Research Associate, Harvard Medical School</w:t>
-      </w:r>
-    </w:p>
-    <w:p>
-      <w:pPr>
-        <w:rPr>
-          <w:rFonts w:ascii="Cambria" w:hAnsi="Cambria"/>
-        </w:rPr>
-      </w:pPr>
-    </w:p>
-    <w:p>
-      <w:pPr>
-        <w:rPr>
-          <w:rFonts w:ascii="Cambria" w:hAnsi="Cambria"/>
-        </w:rPr>
-      </w:pPr>
-      <w:r>
-        <w:rPr>
-          <w:rFonts w:ascii="Cambria" w:hAnsi="Cambria"/>
-        </w:rPr>
-        <w:t>SKILLS AND TECHNIQUES</w:t>
-      </w:r>
-    </w:p>
-    <w:p>
-      <w:pPr>
-        <w:rPr>
-          <w:rFonts w:ascii="Cambria" w:hAnsi="Cambria"/>
-        </w:rPr>
-      </w:pPr>
-    </w:p>
-    <w:p>
-      <w:pPr>
-        <w:ind w:firstLine="288"/>
-        <w:rPr>
-          <w:rFonts w:ascii="Cambria" w:hAnsi="Cambria"/>
-        </w:rPr>
-      </w:pPr>
-      <w:r>
-        <w:rPr>
-          <w:rFonts w:ascii="Cambria" w:hAnsi="Cambria"/>
-          <w:i/>
-        </w:rPr>
-        <w:t>Programming Languages/Frameworks</w:t>
-      </w:r>
-      <w:r>
-        <w:rPr>
-          <w:rFonts w:ascii="Cambria" w:hAnsi="Cambria"/>
-        </w:rPr>
-        <w:t xml:space="preserve">: Python (Modules: </w:t>
-      </w:r>
-      <w:proofErr w:type="spellStart"/>
-      <w:r>
-        <w:rPr>
-          <w:rFonts w:ascii="Cambria" w:hAnsi="Cambria"/>
-        </w:rPr>
-        <w:t>Numpy</w:t>
-      </w:r>
-      <w:proofErr w:type="spellEnd"/>
-      <w:r>
-        <w:rPr>
-          <w:rFonts w:ascii="Cambria" w:hAnsi="Cambria"/>
-        </w:rPr>
-        <w:t xml:space="preserve">, </w:t>
-      </w:r>
-      <w:proofErr w:type="spellStart"/>
-      <w:r>
-        <w:rPr>
-          <w:rFonts w:ascii="Cambria" w:hAnsi="Cambria"/>
-        </w:rPr>
-        <w:t>Scipy</w:t>
-      </w:r>
-      <w:proofErr w:type="spellEnd"/>
-      <w:r>
-        <w:rPr>
-          <w:rFonts w:ascii="Cambria" w:hAnsi="Cambria"/>
-        </w:rPr>
-        <w:t>,</w:t>
-      </w:r>
-    </w:p>
-    <w:p>
-      <w:pPr>
-        <w:ind w:firstLine="288"/>
-        <w:rPr>
-          <w:rFonts w:ascii="Cambria" w:hAnsi="Cambria"/>
-        </w:rPr>
-      </w:pPr>
-      <w:proofErr w:type="spellStart"/>
-      <w:r>
-        <w:rPr>
-          <w:rFonts w:ascii="Cambria" w:hAnsi="Cambria"/>
-        </w:rPr>
-        <w:t>Matplotlib</w:t>
-      </w:r>
-      <w:proofErr w:type="spellEnd"/>
-      <w:r>
-        <w:rPr>
-          <w:rFonts w:ascii="Cambria" w:hAnsi="Cambria"/>
-        </w:rPr>
-        <w:t xml:space="preserve">, </w:t>
-      </w:r>
-      <w:proofErr w:type="spellStart"/>
-      <w:r>
-        <w:rPr>
-          <w:rFonts w:ascii="Cambria" w:hAnsi="Cambria"/>
-        </w:rPr>
-        <w:t>Biopython</w:t>
-      </w:r>
-      <w:proofErr w:type="spellEnd"/>
-      <w:r>
-        <w:rPr>
-          <w:rFonts w:ascii="Cambria" w:hAnsi="Cambria"/>
-        </w:rPr>
-        <w:t xml:space="preserve">, </w:t>
-      </w:r>
-      <w:proofErr w:type="spellStart"/>
-      <w:r>
-        <w:rPr>
-          <w:rFonts w:ascii="Cambria" w:hAnsi="Cambria"/>
-        </w:rPr>
-        <w:t>Pysam</w:t>
-      </w:r>
-      <w:proofErr w:type="spellEnd"/>
-      <w:r>
-        <w:rPr>
-          <w:rFonts w:ascii="Cambria" w:hAnsi="Cambria"/>
-        </w:rPr>
-        <w:t>, Mu</w:t>
-      </w:r>
-      <w:r>
-        <w:rPr>
-          <w:rFonts w:ascii="Cambria" w:hAnsi="Cambria"/>
-        </w:rPr>
-        <w:t xml:space="preserve">ltiprocessing, </w:t>
-      </w:r>
-      <w:proofErr w:type="spellStart"/>
-      <w:r>
-        <w:rPr>
-          <w:rFonts w:ascii="Cambria" w:hAnsi="Cambria"/>
-        </w:rPr>
-        <w:t>iPython</w:t>
-      </w:r>
-      <w:proofErr w:type="spellEnd"/>
-      <w:r>
-        <w:rPr>
-          <w:rFonts w:ascii="Cambria" w:hAnsi="Cambria"/>
-        </w:rPr>
-        <w:t xml:space="preserve">, </w:t>
-      </w:r>
-      <w:proofErr w:type="spellStart"/>
-      <w:r>
-        <w:rPr>
-          <w:rFonts w:ascii="Cambria" w:hAnsi="Cambria"/>
-        </w:rPr>
-        <w:t>MrJob</w:t>
-      </w:r>
-      <w:proofErr w:type="spellEnd"/>
-      <w:r>
-        <w:rPr>
-          <w:rFonts w:ascii="Cambria" w:hAnsi="Cambria"/>
-        </w:rPr>
-        <w:t xml:space="preserve">, </w:t>
-      </w:r>
-      <w:r>
-        <w:rPr>
-          <w:rFonts w:ascii="Cambria" w:hAnsi="Cambria"/>
-        </w:rPr>
-        <w:t>Pandas,</w:t>
-      </w:r>
-    </w:p>
-    <w:p>
-      <w:pPr>
-        <w:ind w:firstLine="288"/>
-        <w:rPr>
-          <w:rFonts w:ascii="Cambria" w:hAnsi="Cambria"/>
-        </w:rPr>
-      </w:pPr>
-      <w:r>
-        <w:rPr>
-          <w:rFonts w:ascii="Cambria" w:hAnsi="Cambria"/>
-        </w:rPr>
-        <w:t xml:space="preserve">Flask, and </w:t>
-      </w:r>
-      <w:proofErr w:type="spellStart"/>
-      <w:r>
-        <w:rPr>
-          <w:rFonts w:ascii="Cambria" w:hAnsi="Cambria"/>
-        </w:rPr>
-        <w:t>Django</w:t>
-      </w:r>
-      <w:proofErr w:type="spellEnd"/>
-      <w:r>
-        <w:rPr>
-          <w:rFonts w:ascii="Cambria" w:hAnsi="Cambria"/>
-        </w:rPr>
-        <w:t>), MySQL/Sq</w:t>
-      </w:r>
-      <w:r>
-        <w:rPr>
-          <w:rFonts w:ascii="Cambria" w:hAnsi="Cambria"/>
-        </w:rPr>
-        <w:t xml:space="preserve">lite3, </w:t>
-      </w:r>
-      <w:proofErr w:type="spellStart"/>
-      <w:r>
-        <w:rPr>
-          <w:rFonts w:ascii="Cambria" w:hAnsi="Cambria"/>
-        </w:rPr>
-        <w:t>Git</w:t>
-      </w:r>
-      <w:proofErr w:type="spellEnd"/>
-      <w:r>
-        <w:rPr>
-          <w:rFonts w:ascii="Cambria" w:hAnsi="Cambria"/>
-        </w:rPr>
-        <w:t>/</w:t>
-      </w:r>
-      <w:proofErr w:type="spellStart"/>
-      <w:r>
-        <w:rPr>
-          <w:rFonts w:ascii="Cambria" w:hAnsi="Cambria"/>
-        </w:rPr>
-        <w:t>Github</w:t>
-      </w:r>
-      <w:proofErr w:type="spellEnd"/>
-      <w:r>
-        <w:rPr>
-          <w:rFonts w:ascii="Cambria" w:hAnsi="Cambria"/>
-        </w:rPr>
-        <w:t xml:space="preserve">, Unix/Linux, </w:t>
-      </w:r>
-      <w:r>
-        <w:rPr>
-          <w:rFonts w:ascii="Cambria" w:hAnsi="Cambria"/>
-        </w:rPr>
-        <w:t>LSF/SGE/AWS</w:t>
-      </w:r>
-    </w:p>
-    <w:p>
-      <w:pPr>
-        <w:ind w:firstLine="288"/>
-        <w:rPr>
-          <w:rFonts w:ascii="Cambria" w:hAnsi="Cambria"/>
-        </w:rPr>
-      </w:pPr>
-      <w:r>
-        <w:rPr>
-          <w:rFonts w:ascii="Cambria" w:hAnsi="Cambria"/>
-        </w:rPr>
-        <w:t xml:space="preserve">Clusters, </w:t>
-      </w:r>
-      <w:proofErr w:type="spellStart"/>
-      <w:r>
-        <w:rPr>
-          <w:rFonts w:ascii="Cambria" w:hAnsi="Cambria"/>
-        </w:rPr>
-        <w:t>Hadoop</w:t>
-      </w:r>
-      <w:proofErr w:type="spellEnd"/>
-      <w:r>
-        <w:rPr>
-          <w:rFonts w:ascii="Cambria" w:hAnsi="Cambria"/>
-        </w:rPr>
-        <w:t>/</w:t>
-      </w:r>
-      <w:proofErr w:type="spellStart"/>
-      <w:r>
-        <w:rPr>
-          <w:rFonts w:ascii="Cambria" w:hAnsi="Cambria"/>
-        </w:rPr>
-        <w:t>MapReduce</w:t>
-      </w:r>
-      <w:proofErr w:type="spellEnd"/>
-      <w:r>
-        <w:rPr>
-          <w:rFonts w:ascii="Cambria" w:hAnsi="Cambria"/>
-        </w:rPr>
-        <w:t xml:space="preserve">, </w:t>
-      </w:r>
-      <w:r>
-        <w:rPr>
-          <w:rFonts w:ascii="Cambria" w:hAnsi="Cambria"/>
-        </w:rPr>
-        <w:t xml:space="preserve">R, also some Perl, Html, </w:t>
-      </w:r>
-      <w:r>
-        <w:rPr>
-          <w:rFonts w:ascii="Cambria" w:hAnsi="Cambria"/>
-        </w:rPr>
-        <w:t>and CSS</w:t>
-      </w:r>
-    </w:p>
-    <w:p>
-      <w:pPr>
-        <w:rPr>
-          <w:rFonts w:ascii="Cambria" w:hAnsi="Cambria"/>
-        </w:rPr>
-      </w:pPr>
-    </w:p>
-    <w:p>
-      <w:pPr>
-        <w:ind w:firstLine="288"/>
-        <w:rPr>
-          <w:rFonts w:ascii="Cambria" w:hAnsi="Cambria"/>
-        </w:rPr>
-      </w:pPr>
-      <w:r>
-        <w:rPr>
-          <w:rFonts w:ascii="Cambria" w:hAnsi="Cambria"/>
-          <w:i/>
-        </w:rPr>
-        <w:t>Software</w:t>
-      </w:r>
-      <w:r>
-        <w:rPr>
-          <w:rFonts w:ascii="Cambria" w:hAnsi="Cambria"/>
-        </w:rPr>
-        <w:t xml:space="preserve">: GATK, </w:t>
-      </w:r>
-      <w:proofErr w:type="spellStart"/>
-      <w:r>
-        <w:rPr>
-          <w:rFonts w:ascii="Cambria" w:hAnsi="Cambria"/>
-        </w:rPr>
-        <w:t>ABySS</w:t>
-      </w:r>
-      <w:proofErr w:type="spellEnd"/>
-      <w:r>
-        <w:rPr>
-          <w:rFonts w:ascii="Cambria" w:hAnsi="Cambria"/>
-        </w:rPr>
-        <w:t xml:space="preserve">, Trinity, </w:t>
-      </w:r>
-      <w:proofErr w:type="spellStart"/>
-      <w:r>
-        <w:rPr>
-          <w:rFonts w:ascii="Cambria" w:hAnsi="Cambria"/>
-        </w:rPr>
-        <w:t>Breakdancer</w:t>
-      </w:r>
-      <w:proofErr w:type="spellEnd"/>
-      <w:r>
-        <w:rPr>
-          <w:rFonts w:ascii="Cambria" w:hAnsi="Cambria"/>
-        </w:rPr>
-        <w:t xml:space="preserve">, Samtools, </w:t>
-      </w:r>
-      <w:proofErr w:type="spellStart"/>
-      <w:r>
-        <w:rPr>
-          <w:rFonts w:ascii="Cambria" w:hAnsi="Cambria"/>
-        </w:rPr>
-        <w:t>VCFtools</w:t>
-      </w:r>
-      <w:proofErr w:type="spellEnd"/>
-      <w:proofErr w:type="gramStart"/>
-      <w:r>
-        <w:rPr>
-          <w:rFonts w:ascii="Cambria" w:hAnsi="Cambria"/>
-        </w:rPr>
-        <w:t xml:space="preserve">,  </w:t>
-      </w:r>
-      <w:proofErr w:type="spellStart"/>
-      <w:r>
-        <w:rPr>
-          <w:rFonts w:ascii="Cambria" w:hAnsi="Cambria"/>
-        </w:rPr>
-        <w:t>Tophat</w:t>
-      </w:r>
-      <w:proofErr w:type="spellEnd"/>
-      <w:proofErr w:type="gramEnd"/>
-      <w:r>
-        <w:rPr>
-          <w:rFonts w:ascii="Cambria" w:hAnsi="Cambria"/>
-        </w:rPr>
-        <w:t>,</w:t>
-      </w:r>
-    </w:p>
-    <w:p>
-      <w:pPr>
-        <w:ind w:firstLine="288"/>
-        <w:rPr>
-          <w:rFonts w:ascii="Cambria" w:hAnsi="Cambria"/>
-        </w:rPr>
-      </w:pPr>
-      <w:r>
-        <w:rPr>
-          <w:rFonts w:ascii="Cambria" w:hAnsi="Cambria"/>
-        </w:rPr>
-        <w:t xml:space="preserve">Cufflinks, Bowtie2, Stampy, GO Elite, Blast/NCBI, </w:t>
-      </w:r>
-      <w:proofErr w:type="spellStart"/>
-      <w:r>
-        <w:rPr>
-          <w:rFonts w:ascii="Cambria" w:hAnsi="Cambria"/>
-        </w:rPr>
-        <w:t>MrBayes</w:t>
-      </w:r>
-      <w:proofErr w:type="spellEnd"/>
-      <w:r>
-        <w:rPr>
-          <w:rFonts w:ascii="Cambria" w:hAnsi="Cambria"/>
-        </w:rPr>
-        <w:t xml:space="preserve">, </w:t>
-      </w:r>
-      <w:proofErr w:type="spellStart"/>
-      <w:r>
-        <w:rPr>
-          <w:rFonts w:ascii="Cambria" w:hAnsi="Cambria"/>
-        </w:rPr>
-        <w:t>Sequencher</w:t>
-      </w:r>
-      <w:proofErr w:type="spellEnd"/>
-      <w:r>
-        <w:rPr>
-          <w:rFonts w:ascii="Cambria" w:hAnsi="Cambria"/>
-        </w:rPr>
-        <w:t xml:space="preserve">, </w:t>
-      </w:r>
-      <w:proofErr w:type="spellStart"/>
-      <w:r>
-        <w:rPr>
-          <w:rFonts w:ascii="Cambria" w:hAnsi="Cambria"/>
-        </w:rPr>
-        <w:t>Oligo</w:t>
-      </w:r>
-      <w:proofErr w:type="spellEnd"/>
-    </w:p>
-    <w:p>
-      <w:pPr>
-        <w:ind w:firstLine="288"/>
-        <w:rPr>
-          <w:rFonts w:ascii="Cambria" w:hAnsi="Cambria"/>
-        </w:rPr>
-      </w:pPr>
-      <w:r>
-        <w:rPr>
-          <w:rFonts w:ascii="Cambria" w:hAnsi="Cambria"/>
-        </w:rPr>
-        <w:t>(</w:t>
-      </w:r>
-      <w:proofErr w:type="gramStart"/>
-      <w:r>
-        <w:rPr>
-          <w:rFonts w:ascii="Cambria" w:hAnsi="Cambria"/>
-        </w:rPr>
-        <w:t>primer</w:t>
-      </w:r>
-      <w:proofErr w:type="gramEnd"/>
-      <w:r>
-        <w:rPr>
-          <w:rFonts w:ascii="Cambria" w:hAnsi="Cambria"/>
-        </w:rPr>
-        <w:t xml:space="preserve"> design), </w:t>
-      </w:r>
-      <w:proofErr w:type="spellStart"/>
-      <w:r>
-        <w:rPr>
-          <w:rFonts w:ascii="Cambria" w:hAnsi="Cambria"/>
-        </w:rPr>
-        <w:t>Genemapper</w:t>
-      </w:r>
-      <w:proofErr w:type="spellEnd"/>
-      <w:r>
-        <w:rPr>
-          <w:rFonts w:ascii="Cambria" w:hAnsi="Cambria"/>
-        </w:rPr>
-        <w:t xml:space="preserve">, </w:t>
-      </w:r>
-      <w:proofErr w:type="spellStart"/>
-      <w:r>
-        <w:rPr>
-          <w:rFonts w:ascii="Cambria" w:hAnsi="Cambria"/>
-        </w:rPr>
-        <w:t>GenAlEx</w:t>
-      </w:r>
-      <w:proofErr w:type="spellEnd"/>
-      <w:r>
-        <w:rPr>
-          <w:rFonts w:ascii="Cambria" w:hAnsi="Cambria"/>
-        </w:rPr>
-        <w:t xml:space="preserve">, </w:t>
-      </w:r>
-      <w:proofErr w:type="spellStart"/>
-      <w:r>
-        <w:rPr>
-          <w:rFonts w:ascii="Cambria" w:hAnsi="Cambria"/>
-        </w:rPr>
-        <w:t>Arlequin</w:t>
-      </w:r>
-      <w:proofErr w:type="spellEnd"/>
-    </w:p>
-    <w:p>
-      <w:pPr>
-        <w:rPr>
-          <w:rFonts w:ascii="Cambria" w:hAnsi="Cambria"/>
-        </w:rPr>
-      </w:pPr>
-    </w:p>
-    <w:p>
-      <w:pPr>
-        <w:ind w:firstLine="288"/>
-        <w:rPr>
-          <w:rFonts w:ascii="Cambria" w:hAnsi="Cambria"/>
-        </w:rPr>
-      </w:pPr>
-      <w:r>
-        <w:rPr>
-          <w:rFonts w:ascii="Cambria" w:hAnsi="Cambria"/>
-          <w:i/>
-        </w:rPr>
-        <w:t>Laboratory</w:t>
-      </w:r>
-      <w:r>
-        <w:rPr>
-          <w:rFonts w:ascii="Cambria" w:hAnsi="Cambria"/>
-        </w:rPr>
-        <w:t>: Genomic, RAD-tag</w:t>
-      </w:r>
-      <w:r>
-        <w:rPr>
-          <w:rFonts w:ascii="Cambria" w:hAnsi="Cambria"/>
-        </w:rPr>
-        <w:t>, UCE, and RNA-</w:t>
-      </w:r>
-      <w:proofErr w:type="spellStart"/>
-      <w:r>
-        <w:rPr>
-          <w:rFonts w:ascii="Cambria" w:hAnsi="Cambria"/>
-        </w:rPr>
-        <w:t>seq</w:t>
-      </w:r>
-      <w:proofErr w:type="spellEnd"/>
-      <w:r>
-        <w:rPr>
-          <w:rFonts w:ascii="Cambria" w:hAnsi="Cambria"/>
-        </w:rPr>
-        <w:t xml:space="preserve"> Illumina library </w:t>
-      </w:r>
-      <w:r>
-        <w:rPr>
-          <w:rFonts w:ascii="Cambria" w:hAnsi="Cambria"/>
-        </w:rPr>
-        <w:t>construction,</w:t>
-      </w:r>
-    </w:p>
-    <w:p>
-      <w:pPr>
-        <w:ind w:firstLine="288"/>
-        <w:rPr>
-          <w:rFonts w:ascii="Cambria" w:hAnsi="Cambria"/>
-        </w:rPr>
-      </w:pPr>
-      <w:r>
-        <w:rPr>
-          <w:rFonts w:ascii="Cambria" w:hAnsi="Cambria"/>
-        </w:rPr>
-        <w:t>Primer Design, DNA p</w:t>
-      </w:r>
-      <w:r>
-        <w:rPr>
-          <w:rFonts w:ascii="Cambria" w:hAnsi="Cambria"/>
-        </w:rPr>
-        <w:t xml:space="preserve">urification, PCR, </w:t>
-      </w:r>
-      <w:proofErr w:type="spellStart"/>
-      <w:r>
-        <w:rPr>
-          <w:rFonts w:ascii="Cambria" w:hAnsi="Cambria"/>
-        </w:rPr>
-        <w:t>qPCR</w:t>
-      </w:r>
-      <w:proofErr w:type="spellEnd"/>
-      <w:r>
-        <w:rPr>
-          <w:rFonts w:ascii="Cambria" w:hAnsi="Cambria"/>
-        </w:rPr>
-        <w:t xml:space="preserve"> (</w:t>
-      </w:r>
-      <w:proofErr w:type="spellStart"/>
-      <w:r>
-        <w:rPr>
-          <w:rFonts w:ascii="Cambria" w:hAnsi="Cambria"/>
-        </w:rPr>
-        <w:t>Taqman</w:t>
-      </w:r>
-      <w:proofErr w:type="spellEnd"/>
-      <w:r>
-        <w:rPr>
-          <w:rFonts w:ascii="Cambria" w:hAnsi="Cambria"/>
-        </w:rPr>
-        <w:t xml:space="preserve"> </w:t>
-      </w:r>
-      <w:r>
-        <w:rPr>
-          <w:rFonts w:ascii="Cambria" w:hAnsi="Cambria"/>
-        </w:rPr>
-        <w:t>and Kappa assays),</w:t>
-      </w:r>
-    </w:p>
-    <w:p>
-      <w:pPr>
-        <w:ind w:firstLine="288"/>
-        <w:rPr>
-          <w:rFonts w:ascii="Cambria" w:hAnsi="Cambria"/>
-        </w:rPr>
-      </w:pPr>
-      <w:r>
-        <w:rPr>
-          <w:rFonts w:ascii="Cambria" w:hAnsi="Cambria"/>
-        </w:rPr>
-        <w:t xml:space="preserve">Sanger Sequencing (both ABI3130 and </w:t>
-      </w:r>
-      <w:proofErr w:type="gramStart"/>
-      <w:r>
-        <w:rPr>
-          <w:rFonts w:ascii="Cambria" w:hAnsi="Cambria"/>
-        </w:rPr>
-        <w:t>ABI377  genetic</w:t>
-      </w:r>
-      <w:proofErr w:type="gramEnd"/>
-      <w:r>
-        <w:rPr>
-          <w:rFonts w:ascii="Cambria" w:hAnsi="Cambria"/>
-        </w:rPr>
-        <w:t xml:space="preserve"> analyzers),</w:t>
-      </w:r>
-    </w:p>
-    <w:p>
-      <w:pPr>
-        <w:ind w:firstLine="288"/>
-        <w:rPr>
-          <w:rFonts w:ascii="Cambria" w:hAnsi="Cambria"/>
-        </w:rPr>
-      </w:pPr>
-      <w:r>
-        <w:rPr>
-          <w:rFonts w:ascii="Cambria" w:hAnsi="Cambria"/>
-        </w:rPr>
-        <w:t>Microsatellit</w:t>
-      </w:r>
-      <w:r>
-        <w:rPr>
-          <w:rFonts w:ascii="Cambria" w:hAnsi="Cambria"/>
-        </w:rPr>
-        <w:t xml:space="preserve">e Genotyping, </w:t>
-      </w:r>
-      <w:proofErr w:type="spellStart"/>
-      <w:r>
-        <w:rPr>
-          <w:rFonts w:ascii="Cambria" w:hAnsi="Cambria"/>
-        </w:rPr>
-        <w:t>Bioanalyzer</w:t>
-      </w:r>
-      <w:proofErr w:type="spellEnd"/>
-      <w:r>
-        <w:rPr>
-          <w:rFonts w:ascii="Cambria" w:hAnsi="Cambria"/>
-        </w:rPr>
-        <w:t xml:space="preserve">, and </w:t>
-      </w:r>
-      <w:r>
-        <w:rPr>
-          <w:rFonts w:ascii="Cambria" w:hAnsi="Cambria"/>
-        </w:rPr>
-        <w:t xml:space="preserve">constructing </w:t>
-      </w:r>
-      <w:proofErr w:type="spellStart"/>
-      <w:r>
-        <w:rPr>
-          <w:rFonts w:ascii="Cambria" w:hAnsi="Cambria"/>
-        </w:rPr>
-        <w:t>cDNA</w:t>
-      </w:r>
-      <w:proofErr w:type="spellEnd"/>
-      <w:r>
-        <w:rPr>
-          <w:rFonts w:ascii="Cambria" w:hAnsi="Cambria"/>
-        </w:rPr>
-        <w:t xml:space="preserve"> libraries</w:t>
-      </w:r>
-    </w:p>
-    <w:p>
-      <w:pPr>
-        <w:rPr>
-          <w:rFonts w:ascii="Cambria" w:hAnsi="Cambria"/>
-        </w:rPr>
-      </w:pPr>
-    </w:p>
-    <w:p>
-      <w:pPr>
-        <w:ind w:firstLine="288"/>
-        <w:rPr>
-          <w:rFonts w:ascii="Cambria" w:hAnsi="Cambria"/>
-        </w:rPr>
-      </w:pPr>
-      <w:r>
-        <w:rPr>
-          <w:rFonts w:ascii="Cambria" w:hAnsi="Cambria"/>
-          <w:i/>
-        </w:rPr>
-        <w:t>Miscellaneous Skills</w:t>
-      </w:r>
-      <w:r>
-        <w:rPr>
-          <w:rFonts w:ascii="Cambria" w:hAnsi="Cambria"/>
-        </w:rPr>
-        <w:t xml:space="preserve">: Protein Purification </w:t>
-      </w:r>
-      <w:r>
-        <w:rPr>
-          <w:rFonts w:ascii="Cambria" w:hAnsi="Cambria"/>
-        </w:rPr>
-        <w:t xml:space="preserve">(FPLC), Mammalian </w:t>
-      </w:r>
-      <w:r>
-        <w:rPr>
-          <w:rFonts w:ascii="Cambria" w:hAnsi="Cambria"/>
-        </w:rPr>
-        <w:t>Tissue</w:t>
-      </w:r>
-    </w:p>
-    <w:p>
-      <w:pPr>
-        <w:ind w:firstLine="288"/>
-        <w:rPr>
-          <w:rFonts w:ascii="Cambria" w:hAnsi="Cambria"/>
-        </w:rPr>
-      </w:pPr>
-      <w:r>
-        <w:rPr>
-          <w:rFonts w:ascii="Cambria" w:hAnsi="Cambria"/>
-        </w:rPr>
-        <w:t>Culture, Ordering and Stocking, Maintaining Laboratory Compliance with</w:t>
-      </w:r>
-    </w:p>
-    <w:p>
-      <w:pPr>
-        <w:ind w:firstLine="288"/>
-        <w:rPr>
-          <w:rFonts w:ascii="Cambria" w:hAnsi="Cambria"/>
-        </w:rPr>
-      </w:pPr>
-      <w:r>
-        <w:rPr>
-          <w:rFonts w:ascii="Cambria" w:hAnsi="Cambria"/>
-        </w:rPr>
-        <w:t>Safety Regulations, Tr</w:t>
-      </w:r>
-      <w:r>
-        <w:rPr>
-          <w:rFonts w:ascii="Cambria" w:hAnsi="Cambria"/>
-        </w:rPr>
-        <w:t>aining Students and Techs, and c</w:t>
-      </w:r>
-      <w:r>
-        <w:rPr>
-          <w:rFonts w:ascii="Cambria" w:hAnsi="Cambria"/>
-        </w:rPr>
-        <w:t>atching lizards</w:t>
-      </w:r>
-    </w:p>
-    <w:p>
-      <w:pPr>
-        <w:rPr>
-          <w:rFonts w:ascii="Cambria" w:hAnsi="Cambria"/>
-        </w:rPr>
-      </w:pPr>
-    </w:p>
-    <w:p>
-      <w:pPr>
-        <w:rPr>
-          <w:rFonts w:ascii="Cambria" w:hAnsi="Cambria"/>
-        </w:rPr>
-      </w:pPr>
-      <w:r>
-        <w:rPr>
-          <w:rFonts w:ascii="Cambria" w:hAnsi="Cambria"/>
-        </w:rPr>
-        <w:t>GRANTS AND SCHOLARSHIPS</w:t>
-      </w:r>
-    </w:p>
-    <w:p>
-      <w:pPr>
-        <w:rPr>
-          <w:rFonts w:ascii="Cambria" w:hAnsi="Cambria"/>
-        </w:rPr>
-      </w:pPr>
-      <w:r>
-        <w:rPr>
-          <w:rFonts w:ascii="Cambria" w:hAnsi="Cambria"/>
-        </w:rPr>
-        <w:t xml:space="preserve">  </w:t>
-      </w:r>
-    </w:p>
-    <w:p>
-      <w:pPr>
-        <w:ind w:firstLine="288"/>
-        <w:rPr>
-          <w:rFonts w:ascii="Cambria" w:hAnsi="Cambria"/>
-        </w:rPr>
-      </w:pPr>
-      <w:r>
-        <w:rPr>
-          <w:rFonts w:ascii="Cambria" w:hAnsi="Cambria"/>
-        </w:rPr>
-        <w:t>2012 - Grand Challenges Award, Sm</w:t>
-      </w:r>
-      <w:r>
-        <w:rPr>
-          <w:rFonts w:ascii="Cambria" w:hAnsi="Cambria"/>
-        </w:rPr>
-        <w:t xml:space="preserve">ithsonian Institute Consortia, </w:t>
-      </w:r>
-      <w:r>
-        <w:rPr>
-          <w:rFonts w:ascii="Cambria" w:hAnsi="Cambria"/>
-        </w:rPr>
-        <w:t>Next</w:t>
-      </w:r>
-    </w:p>
-    <w:p>
-      <w:pPr>
-        <w:ind w:firstLine="288"/>
-        <w:rPr>
-          <w:rFonts w:ascii="Cambria" w:hAnsi="Cambria"/>
-        </w:rPr>
-      </w:pPr>
-      <w:r>
-        <w:rPr>
-          <w:rFonts w:ascii="Cambria" w:hAnsi="Cambria"/>
-        </w:rPr>
-        <w:t xml:space="preserve">Generation </w:t>
-      </w:r>
-      <w:proofErr w:type="spellStart"/>
-      <w:r>
-        <w:rPr>
-          <w:rFonts w:ascii="Cambria" w:hAnsi="Cambria"/>
-        </w:rPr>
-        <w:t>Phylogenetics</w:t>
-      </w:r>
-      <w:proofErr w:type="spellEnd"/>
-      <w:r>
-        <w:rPr>
-          <w:rFonts w:ascii="Cambria" w:hAnsi="Cambria"/>
-        </w:rPr>
-        <w:t xml:space="preserve">, MJ Braun, K </w:t>
-      </w:r>
-      <w:proofErr w:type="spellStart"/>
-      <w:r>
-        <w:rPr>
-          <w:rFonts w:ascii="Cambria" w:hAnsi="Cambria"/>
-        </w:rPr>
-        <w:t>Wurdack</w:t>
-      </w:r>
-      <w:proofErr w:type="spellEnd"/>
-      <w:r>
-        <w:rPr>
-          <w:rFonts w:ascii="Cambria" w:hAnsi="Cambria"/>
-        </w:rPr>
-        <w:t xml:space="preserve">, W </w:t>
-      </w:r>
-      <w:proofErr w:type="spellStart"/>
-      <w:r>
-        <w:rPr>
-          <w:rFonts w:ascii="Cambria" w:hAnsi="Cambria"/>
-        </w:rPr>
-        <w:t>Wcislo</w:t>
-      </w:r>
-      <w:proofErr w:type="spellEnd"/>
-      <w:r>
-        <w:rPr>
-          <w:rFonts w:ascii="Cambria" w:hAnsi="Cambria"/>
-        </w:rPr>
-        <w:t xml:space="preserve">, </w:t>
-      </w:r>
-      <w:proofErr w:type="gramStart"/>
-      <w:r>
-        <w:rPr>
-          <w:rFonts w:ascii="Cambria" w:hAnsi="Cambria"/>
-        </w:rPr>
-        <w:t>J  Maldonado</w:t>
-      </w:r>
-      <w:proofErr w:type="gramEnd"/>
-      <w:r>
-        <w:rPr>
-          <w:rFonts w:ascii="Cambria" w:hAnsi="Cambria"/>
-        </w:rPr>
-        <w:t>, K</w:t>
-      </w:r>
-    </w:p>
-    <w:p>
-      <w:pPr>
-        <w:ind w:firstLine="288"/>
-        <w:rPr>
-          <w:rFonts w:ascii="Cambria" w:hAnsi="Cambria"/>
-        </w:rPr>
-      </w:pPr>
-      <w:proofErr w:type="spellStart"/>
-      <w:r>
-        <w:rPr>
-          <w:rFonts w:ascii="Cambria" w:hAnsi="Cambria"/>
-        </w:rPr>
-        <w:t>Helgen</w:t>
-      </w:r>
-      <w:proofErr w:type="spellEnd"/>
-      <w:r>
-        <w:rPr>
-          <w:rFonts w:ascii="Cambria" w:hAnsi="Cambria"/>
-        </w:rPr>
-        <w:t xml:space="preserve">, S Brady, M Cummings, TC Glenn, BC Faircloth, RT </w:t>
-      </w:r>
-      <w:proofErr w:type="spellStart"/>
-      <w:r>
-        <w:rPr>
-          <w:rFonts w:ascii="Cambria" w:hAnsi="Cambria"/>
-        </w:rPr>
-        <w:t>Brumeld</w:t>
-      </w:r>
-      <w:proofErr w:type="spellEnd"/>
-      <w:r>
-        <w:rPr>
-          <w:rFonts w:ascii="Cambria" w:hAnsi="Cambria"/>
-        </w:rPr>
-        <w:t>, E Braun, JC</w:t>
-      </w:r>
-    </w:p>
-    <w:p>
-      <w:pPr>
-        <w:ind w:firstLine="288"/>
-        <w:rPr>
-          <w:rFonts w:ascii="Cambria" w:hAnsi="Cambria"/>
-        </w:rPr>
-      </w:pPr>
-      <w:r>
-        <w:rPr>
-          <w:rFonts w:ascii="Cambria" w:hAnsi="Cambria"/>
-        </w:rPr>
-        <w:t xml:space="preserve">McCormack, NG Crawford, N </w:t>
-      </w:r>
-      <w:r>
-        <w:rPr>
-          <w:rFonts w:ascii="Cambria" w:hAnsi="Cambria"/>
-        </w:rPr>
-        <w:t>White. $100,000.</w:t>
-      </w:r>
-    </w:p>
-    <w:p>
-      <w:pPr>
-        <w:rPr>
-          <w:rFonts w:ascii="Cambria" w:hAnsi="Cambria"/>
-        </w:rPr>
-      </w:pPr>
-    </w:p>
-    <w:p>
-      <w:pPr>
-        <w:ind w:firstLine="288"/>
-        <w:rPr>
-          <w:rFonts w:ascii="Cambria" w:hAnsi="Cambria"/>
-        </w:rPr>
-      </w:pPr>
-      <w:r>
-        <w:rPr>
-          <w:rFonts w:ascii="Cambria" w:hAnsi="Cambria"/>
-        </w:rPr>
-        <w:t>2011 - Next-generation Sequen</w:t>
-      </w:r>
-      <w:r>
-        <w:rPr>
-          <w:rFonts w:ascii="Cambria" w:hAnsi="Cambria"/>
-        </w:rPr>
-        <w:t xml:space="preserve">cing Small Grant. Phylogenetic </w:t>
-      </w:r>
-      <w:r>
-        <w:rPr>
-          <w:rFonts w:ascii="Cambria" w:hAnsi="Cambria"/>
-        </w:rPr>
-        <w:t>utility of</w:t>
-      </w:r>
-    </w:p>
-    <w:p>
-      <w:pPr>
-        <w:ind w:firstLine="288"/>
-        <w:rPr>
-          <w:rFonts w:ascii="Cambria" w:hAnsi="Cambria"/>
-        </w:rPr>
-      </w:pPr>
-      <w:proofErr w:type="gramStart"/>
-      <w:r>
-        <w:rPr>
-          <w:rFonts w:ascii="Cambria" w:hAnsi="Cambria"/>
-        </w:rPr>
-        <w:t>ultra</w:t>
-      </w:r>
-      <w:proofErr w:type="gramEnd"/>
-      <w:r>
-        <w:rPr>
-          <w:rFonts w:ascii="Cambria" w:hAnsi="Cambria"/>
-        </w:rPr>
-        <w:t>- conserved elements for the avian tree of life.  MJ Braun, ND White,</w:t>
-      </w:r>
-    </w:p>
-    <w:p>
-      <w:pPr>
-        <w:ind w:firstLine="288"/>
-        <w:rPr>
-          <w:rFonts w:ascii="Cambria" w:hAnsi="Cambria"/>
-        </w:rPr>
-      </w:pPr>
-      <w:r>
-        <w:rPr>
-          <w:rFonts w:ascii="Cambria" w:hAnsi="Cambria"/>
-        </w:rPr>
-        <w:t xml:space="preserve">TC Glenn, BC Faircloth, RT </w:t>
-      </w:r>
-      <w:proofErr w:type="spellStart"/>
-      <w:r>
-        <w:rPr>
-          <w:rFonts w:ascii="Cambria" w:hAnsi="Cambria"/>
-        </w:rPr>
-        <w:t>Brumeld</w:t>
-      </w:r>
-      <w:proofErr w:type="spellEnd"/>
-      <w:r>
-        <w:rPr>
-          <w:rFonts w:ascii="Cambria" w:hAnsi="Cambria"/>
-        </w:rPr>
-        <w:t xml:space="preserve">, </w:t>
-      </w:r>
-      <w:proofErr w:type="gramStart"/>
-      <w:r>
-        <w:rPr>
-          <w:rFonts w:ascii="Cambria" w:hAnsi="Cambria"/>
-        </w:rPr>
-        <w:t>EL  Braun</w:t>
-      </w:r>
-      <w:proofErr w:type="gramEnd"/>
-      <w:r>
-        <w:rPr>
-          <w:rFonts w:ascii="Cambria" w:hAnsi="Cambria"/>
-        </w:rPr>
-        <w:t>, JE McCormack, NG Crawford.</w:t>
-      </w:r>
-    </w:p>
-    <w:p>
-      <w:pPr>
-        <w:ind w:firstLine="288"/>
-        <w:rPr>
-          <w:rFonts w:ascii="Cambria" w:hAnsi="Cambria"/>
-        </w:rPr>
-      </w:pPr>
-      <w:r>
-        <w:rPr>
-          <w:rFonts w:ascii="Cambria" w:hAnsi="Cambria"/>
-        </w:rPr>
-        <w:t>$10,000</w:t>
-      </w:r>
-    </w:p>
-    <w:p>
-      <w:pPr>
-        <w:rPr>
-          <w:rFonts w:ascii="Cambria" w:hAnsi="Cambria"/>
-        </w:rPr>
-      </w:pPr>
-    </w:p>
-    <w:p>
-      <w:pPr>
-        <w:ind w:firstLine="288"/>
-        <w:rPr>
-          <w:rFonts w:ascii="Cambria" w:hAnsi="Cambria"/>
-        </w:rPr>
-      </w:pPr>
-      <w:r>
-        <w:rPr>
-          <w:rFonts w:ascii="Cambria" w:hAnsi="Cambria"/>
-        </w:rPr>
-        <w:t>2011 - Amazon Education Re</w:t>
-      </w:r>
-      <w:r>
-        <w:rPr>
-          <w:rFonts w:ascii="Cambria" w:hAnsi="Cambria"/>
-        </w:rPr>
-        <w:t xml:space="preserve">search Grant (aws.amazon.com), </w:t>
-      </w:r>
-      <w:r>
-        <w:rPr>
-          <w:rFonts w:ascii="Cambria" w:hAnsi="Cambria"/>
-        </w:rPr>
-        <w:t>Computational</w:t>
-      </w:r>
-    </w:p>
-    <w:p>
-      <w:pPr>
-        <w:ind w:firstLine="288"/>
-        <w:rPr>
-          <w:rFonts w:ascii="Cambria" w:hAnsi="Cambria"/>
-        </w:rPr>
-      </w:pPr>
-      <w:r>
-        <w:rPr>
-          <w:rFonts w:ascii="Cambria" w:hAnsi="Cambria"/>
-        </w:rPr>
-        <w:t>Resources. BC Faircloth, NG Crawford</w:t>
-      </w:r>
-      <w:proofErr w:type="gramStart"/>
-      <w:r>
-        <w:rPr>
-          <w:rFonts w:ascii="Cambria" w:hAnsi="Cambria"/>
-        </w:rPr>
-        <w:t>,  JE</w:t>
-      </w:r>
-      <w:proofErr w:type="gramEnd"/>
-      <w:r>
-        <w:rPr>
-          <w:rFonts w:ascii="Cambria" w:hAnsi="Cambria"/>
-        </w:rPr>
-        <w:t xml:space="preserve"> McCormack. $10,000.</w:t>
-      </w:r>
-    </w:p>
-    <w:p>
-      <w:pPr>
-        <w:rPr>
-          <w:rFonts w:ascii="Cambria" w:hAnsi="Cambria"/>
-        </w:rPr>
-      </w:pPr>
-    </w:p>
-    <w:p>
-      <w:pPr>
-        <w:ind w:firstLine="288"/>
-        <w:rPr>
-          <w:rFonts w:ascii="Cambria" w:hAnsi="Cambria"/>
-        </w:rPr>
-      </w:pPr>
-      <w:r>
-        <w:rPr>
-          <w:rFonts w:ascii="Cambria" w:hAnsi="Cambria"/>
-        </w:rPr>
-        <w:t>2010 - Amazon Education Re</w:t>
-      </w:r>
-      <w:r>
-        <w:rPr>
-          <w:rFonts w:ascii="Cambria" w:hAnsi="Cambria"/>
-        </w:rPr>
-        <w:t xml:space="preserve">search Grant (aws.amazon.com), </w:t>
-      </w:r>
-      <w:r>
-        <w:rPr>
-          <w:rFonts w:ascii="Cambria" w:hAnsi="Cambria"/>
-        </w:rPr>
-        <w:t>Computational</w:t>
-      </w:r>
-    </w:p>
-    <w:p>
-      <w:pPr>
-        <w:ind w:firstLine="288"/>
-        <w:rPr>
-          <w:rFonts w:ascii="Cambria" w:hAnsi="Cambria"/>
-        </w:rPr>
-      </w:pPr>
-      <w:r>
-        <w:rPr>
-          <w:rFonts w:ascii="Cambria" w:hAnsi="Cambria"/>
-        </w:rPr>
-        <w:t>Resourc</w:t>
-      </w:r>
-      <w:r>
-        <w:rPr>
-          <w:rFonts w:ascii="Cambria" w:hAnsi="Cambria"/>
-        </w:rPr>
-        <w:t xml:space="preserve">es. </w:t>
-      </w:r>
-      <w:proofErr w:type="gramStart"/>
-      <w:r>
-        <w:rPr>
-          <w:rFonts w:ascii="Cambria" w:hAnsi="Cambria"/>
-        </w:rPr>
-        <w:t xml:space="preserve">NG Crawford, BC Faircloth, </w:t>
-      </w:r>
-      <w:r>
-        <w:rPr>
-          <w:rFonts w:ascii="Cambria" w:hAnsi="Cambria"/>
-        </w:rPr>
-        <w:t>TC Glenn.</w:t>
-      </w:r>
-      <w:proofErr w:type="gramEnd"/>
-      <w:r>
-        <w:rPr>
-          <w:rFonts w:ascii="Cambria" w:hAnsi="Cambria"/>
-        </w:rPr>
-        <w:t xml:space="preserve"> $7,500.</w:t>
-      </w:r>
-    </w:p>
-    <w:p>
-      <w:pPr>
-        <w:rPr>
-          <w:rFonts w:ascii="Cambria" w:hAnsi="Cambria"/>
-        </w:rPr>
-      </w:pPr>
-    </w:p>
-    <w:p>
-      <w:pPr>
-        <w:ind w:firstLine="288"/>
-        <w:rPr>
-          <w:rFonts w:ascii="Cambria" w:hAnsi="Cambria"/>
-        </w:rPr>
-      </w:pPr>
-      <w:r>
-        <w:rPr>
-          <w:rFonts w:ascii="Cambria" w:hAnsi="Cambria"/>
-        </w:rPr>
-        <w:t>2010 - Doctoral Dissertation Improvement Grant (NSF).  NG Crawford, C</w:t>
-      </w:r>
-    </w:p>
-    <w:p>
-      <w:pPr>
-        <w:ind w:firstLine="288"/>
-        <w:rPr>
-          <w:rFonts w:ascii="Cambria" w:hAnsi="Cambria"/>
-        </w:rPr>
-      </w:pPr>
-      <w:r>
-        <w:rPr>
-          <w:rFonts w:ascii="Cambria" w:hAnsi="Cambria"/>
-        </w:rPr>
-        <w:t>Schneider. $15,000.</w:t>
-      </w:r>
-    </w:p>
-    <w:p>
-      <w:pPr>
-        <w:rPr>
-          <w:rFonts w:ascii="Cambria" w:hAnsi="Cambria"/>
-        </w:rPr>
-      </w:pPr>
-    </w:p>
-    <w:p>
-      <w:pPr>
-        <w:ind w:firstLine="288"/>
-        <w:rPr>
-          <w:rFonts w:ascii="Cambria" w:hAnsi="Cambria"/>
-        </w:rPr>
-      </w:pPr>
-      <w:r>
-        <w:rPr>
-          <w:rFonts w:ascii="Cambria" w:hAnsi="Cambria"/>
-        </w:rPr>
-        <w:t>2009 - Theodore Roosevelt Mem</w:t>
-      </w:r>
-      <w:r>
-        <w:rPr>
-          <w:rFonts w:ascii="Cambria" w:hAnsi="Cambria"/>
-        </w:rPr>
-        <w:t xml:space="preserve">orial Fund (American Museum of </w:t>
-      </w:r>
-      <w:r>
-        <w:rPr>
-          <w:rFonts w:ascii="Cambria" w:hAnsi="Cambria"/>
-        </w:rPr>
-        <w:t>Natural</w:t>
-      </w:r>
-    </w:p>
-    <w:p>
-      <w:pPr>
-        <w:ind w:firstLine="288"/>
-        <w:rPr>
-          <w:rFonts w:ascii="Cambria" w:hAnsi="Cambria"/>
-        </w:rPr>
-      </w:pPr>
-      <w:proofErr w:type="gramStart"/>
-      <w:r>
-        <w:rPr>
-          <w:rFonts w:ascii="Cambria" w:hAnsi="Cambria"/>
-        </w:rPr>
-        <w:t xml:space="preserve">History) </w:t>
-      </w:r>
-      <w:proofErr w:type="spellStart"/>
-      <w:r>
-        <w:rPr>
-          <w:rFonts w:ascii="Cambria" w:hAnsi="Cambria"/>
-        </w:rPr>
-        <w:t>labwork</w:t>
-      </w:r>
-      <w:proofErr w:type="spellEnd"/>
-      <w:r>
-        <w:rPr>
-          <w:rFonts w:ascii="Cambria" w:hAnsi="Cambria"/>
-        </w:rPr>
-        <w:t>/fieldwork.</w:t>
-      </w:r>
-      <w:proofErr w:type="gramEnd"/>
-      <w:r>
-        <w:rPr>
-          <w:rFonts w:ascii="Cambria" w:hAnsi="Cambria"/>
-        </w:rPr>
-        <w:t xml:space="preserve"> $1,500.</w:t>
-      </w:r>
-    </w:p>
-    <w:p>
-      <w:pPr>
-        <w:rPr>
-          <w:rFonts w:ascii="Cambria" w:hAnsi="Cambria"/>
-        </w:rPr>
-      </w:pPr>
-    </w:p>
-    <w:p>
-      <w:pPr>
-        <w:ind w:firstLine="288"/>
-        <w:rPr>
-          <w:rFonts w:ascii="Cambria" w:hAnsi="Cambria"/>
-        </w:rPr>
-      </w:pPr>
-      <w:r>
-        <w:rPr>
-          <w:rFonts w:ascii="Cambria" w:hAnsi="Cambria"/>
-        </w:rPr>
-        <w:t xml:space="preserve">2005 - Theodore Roosevelt Memorial Fund (American Museum </w:t>
-      </w:r>
-      <w:proofErr w:type="gramStart"/>
-      <w:r>
-        <w:rPr>
-          <w:rFonts w:ascii="Cambria" w:hAnsi="Cambria"/>
-        </w:rPr>
-        <w:t>of  Natural</w:t>
-      </w:r>
-      <w:proofErr w:type="gramEnd"/>
-    </w:p>
-    <w:p>
-      <w:pPr>
-        <w:ind w:firstLine="288"/>
-        <w:rPr>
-          <w:rFonts w:ascii="Cambria" w:hAnsi="Cambria"/>
-        </w:rPr>
-      </w:pPr>
-      <w:proofErr w:type="gramStart"/>
-      <w:r>
-        <w:rPr>
-          <w:rFonts w:ascii="Cambria" w:hAnsi="Cambria"/>
-        </w:rPr>
-        <w:t xml:space="preserve">History) </w:t>
-      </w:r>
-      <w:proofErr w:type="spellStart"/>
-      <w:r>
-        <w:rPr>
-          <w:rFonts w:ascii="Cambria" w:hAnsi="Cambria"/>
-        </w:rPr>
-        <w:t>labwork</w:t>
-      </w:r>
-      <w:proofErr w:type="spellEnd"/>
-      <w:r>
-        <w:rPr>
-          <w:rFonts w:ascii="Cambria" w:hAnsi="Cambria"/>
-        </w:rPr>
-        <w:t>/fieldwork.</w:t>
-      </w:r>
-      <w:proofErr w:type="gramEnd"/>
-      <w:r>
-        <w:rPr>
-          <w:rFonts w:ascii="Cambria" w:hAnsi="Cambria"/>
-        </w:rPr>
-        <w:t xml:space="preserve"> $1,960.</w:t>
-      </w:r>
-    </w:p>
-    <w:p>
-      <w:pPr>
-        <w:rPr>
-          <w:rFonts w:ascii="Cambria" w:hAnsi="Cambria"/>
-        </w:rPr>
-      </w:pPr>
-    </w:p>
-    <w:p>
-      <w:pPr>
-        <w:ind w:firstLine="288"/>
-        <w:rPr>
-          <w:rFonts w:ascii="Cambria" w:hAnsi="Cambria"/>
-        </w:rPr>
-      </w:pPr>
-      <w:r>
-        <w:rPr>
-          <w:rFonts w:ascii="Cambria" w:hAnsi="Cambria"/>
-        </w:rPr>
-        <w:t xml:space="preserve">2005 - Harry E. </w:t>
-      </w:r>
-      <w:proofErr w:type="spellStart"/>
-      <w:r>
-        <w:rPr>
-          <w:rFonts w:ascii="Cambria" w:hAnsi="Cambria"/>
-        </w:rPr>
-        <w:t>Hamber</w:t>
-      </w:r>
-      <w:proofErr w:type="spellEnd"/>
-      <w:r>
-        <w:rPr>
-          <w:rFonts w:ascii="Cambria" w:hAnsi="Cambria"/>
-        </w:rPr>
-        <w:t xml:space="preserve"> Memorial Scholarship, tuition. $1,400.</w:t>
-      </w:r>
-    </w:p>
-    <w:p>
-      <w:pPr>
-        <w:rPr>
-          <w:rFonts w:ascii="Cambria" w:hAnsi="Cambria"/>
-        </w:rPr>
-      </w:pPr>
-    </w:p>
-    <w:p>
-      <w:pPr>
-        <w:ind w:firstLine="288"/>
-        <w:rPr>
-          <w:rFonts w:ascii="Cambria" w:hAnsi="Cambria"/>
-        </w:rPr>
-      </w:pPr>
-      <w:r>
-        <w:rPr>
-          <w:rFonts w:ascii="Cambria" w:hAnsi="Cambria"/>
-        </w:rPr>
-        <w:t>2000 - IEF Grant, thesis research. $100.</w:t>
-      </w:r>
-    </w:p>
-    <w:p>
-      <w:pPr>
-        <w:rPr>
-          <w:rFonts w:ascii="Cambria" w:hAnsi="Cambria"/>
-        </w:rPr>
-      </w:pPr>
-    </w:p>
-    <w:p>
-      <w:pPr>
-        <w:ind w:firstLine="288"/>
-        <w:rPr>
-          <w:rFonts w:ascii="Cambria" w:hAnsi="Cambria"/>
-        </w:rPr>
-      </w:pPr>
-      <w:r>
-        <w:rPr>
-          <w:rFonts w:ascii="Cambria" w:hAnsi="Cambria"/>
-        </w:rPr>
-        <w:t>2000 - NYSEP Grant, summer stipend. $1,700.</w:t>
-      </w:r>
-    </w:p>
-    <w:p>
-      <w:pPr>
-        <w:rPr>
-          <w:rFonts w:ascii="Cambria" w:hAnsi="Cambria"/>
-        </w:rPr>
-      </w:pPr>
-    </w:p>
-    <w:p>
-      <w:pPr>
-        <w:ind w:firstLine="288"/>
-        <w:rPr>
-          <w:rFonts w:ascii="Cambria" w:hAnsi="Cambria"/>
-        </w:rPr>
-      </w:pPr>
-      <w:r>
-        <w:rPr>
-          <w:rFonts w:ascii="Cambria" w:hAnsi="Cambria"/>
-        </w:rPr>
-        <w:t>1999 - Booth - Ferris Grant, summer stipend. $1,700.</w:t>
-      </w:r>
-    </w:p>
-    <w:p>
-      <w:pPr>
-        <w:rPr>
-          <w:rFonts w:ascii="Cambria" w:hAnsi="Cambria"/>
-        </w:rPr>
-      </w:pPr>
-    </w:p>
-    <w:p>
-      <w:pPr>
-        <w:rPr>
-          <w:rFonts w:ascii="Cambria" w:hAnsi="Cambria"/>
-        </w:rPr>
-      </w:pPr>
-      <w:r>
-        <w:rPr>
-          <w:rFonts w:ascii="Cambria" w:hAnsi="Cambria"/>
-        </w:rPr>
-        <w:t>PUBLICATIONS</w:t>
-      </w:r>
-    </w:p>
-    <w:p>
-      <w:pPr>
-        <w:rPr>
-          <w:rFonts w:ascii="Cambria" w:hAnsi="Cambria"/>
-        </w:rPr>
-      </w:pPr>
-    </w:p>
-    <w:p>
-      <w:pPr>
-        <w:ind w:left="270"/>
-        <w:rPr>
-          <w:rFonts w:ascii="Cambria" w:hAnsi="Cambria"/>
-        </w:rPr>
-      </w:pPr>
       <w:proofErr w:type="gramStart"/>
       <w:r>
         <w:rPr>
@@ -2436,15 +2456,7 @@
       </w:r>
       <w:proofErr w:type="spellEnd"/>
       <w:r>
-        <w:t xml:space="preserve">: pseudo-genome assembly from </w:t>
-      </w:r>
-      <w:proofErr w:type="gramStart"/>
-      <w:r>
-        <w:t>reduced</w:t>
-      </w:r>
-      <w:proofErr w:type="gramEnd"/>
-      <w:r>
-        <w:t xml:space="preserve"> representation libraries. Bio</w:t>
+        <w:t>: pseudo-genome assembly from reduced representation libraries. Bio</w:t>
       </w:r>
       <w:r>
         <w:t>i</w:t>

</xml_diff>